<commit_message>
Update - Info Especifica no hover
</commit_message>
<xml_diff>
--- a/Pendencias.docx
+++ b/Pendencias.docx
@@ -50,6 +50,140 @@
         <w:rPr>
           <w:rFonts w:hint="default"/>
         </w:rPr>
+        <w:t>Gráfico Estabelecimentos</w:t>
+      </w:r>
+    </w:p>
+    <w:p>
+      <w:pPr>
+        <w:numPr>
+          <w:ilvl w:val="1"/>
+          <w:numId w:val="1"/>
+        </w:numPr>
+        <w:tabs>
+          <w:tab w:val="left" w:pos="840"/>
+        </w:tabs>
+        <w:ind w:left="840" w:leftChars="0" w:hanging="420" w:firstLineChars="0"/>
+        <w:rPr>
+          <w:rFonts w:hint="default"/>
+        </w:rPr>
+      </w:pPr>
+      <w:r>
+        <w:rPr>
+          <w:rFonts w:hint="default"/>
+        </w:rPr>
+        <w:fldChar w:fldCharType="begin"/>
+      </w:r>
+      <w:r>
+        <w:rPr>
+          <w:rFonts w:hint="default"/>
+        </w:rPr>
+        <w:instrText xml:space="preserve"> HYPERLINK "https://github.com/chartjs/Chart.js/issues/3761" </w:instrText>
+      </w:r>
+      <w:r>
+        <w:rPr>
+          <w:rFonts w:hint="default"/>
+        </w:rPr>
+        <w:fldChar w:fldCharType="separate"/>
+      </w:r>
+      <w:r>
+        <w:rPr>
+          <w:rStyle w:val="3"/>
+          <w:rFonts w:hint="default"/>
+        </w:rPr>
+        <w:t>https://github.com/chartjs/Chart.js/issues/3761</w:t>
+      </w:r>
+      <w:r>
+        <w:rPr>
+          <w:rFonts w:hint="default"/>
+        </w:rPr>
+        <w:fldChar w:fldCharType="end"/>
+      </w:r>
+    </w:p>
+    <w:p>
+      <w:pPr>
+        <w:numPr>
+          <w:ilvl w:val="1"/>
+          <w:numId w:val="1"/>
+        </w:numPr>
+        <w:tabs>
+          <w:tab w:val="left" w:pos="840"/>
+        </w:tabs>
+        <w:ind w:left="840" w:leftChars="0" w:hanging="420" w:firstLineChars="0"/>
+        <w:rPr>
+          <w:rFonts w:hint="default"/>
+        </w:rPr>
+      </w:pPr>
+      <w:r>
+        <w:rPr>
+          <w:rFonts w:hint="default"/>
+        </w:rPr>
+        <w:fldChar w:fldCharType="begin"/>
+      </w:r>
+      <w:r>
+        <w:rPr>
+          <w:rFonts w:hint="default"/>
+        </w:rPr>
+        <w:instrText xml:space="preserve"> HYPERLINK "https://jsfiddle.net/5um78rbk/5/" </w:instrText>
+      </w:r>
+      <w:r>
+        <w:rPr>
+          <w:rFonts w:hint="default"/>
+        </w:rPr>
+        <w:fldChar w:fldCharType="separate"/>
+      </w:r>
+      <w:r>
+        <w:rPr>
+          <w:rStyle w:val="3"/>
+          <w:rFonts w:hint="default"/>
+        </w:rPr>
+        <w:t>https://jsfiddle.net/5um78rbk/5/</w:t>
+      </w:r>
+      <w:r>
+        <w:rPr>
+          <w:rFonts w:hint="default"/>
+        </w:rPr>
+        <w:fldChar w:fldCharType="end"/>
+      </w:r>
+    </w:p>
+    <w:p>
+      <w:pPr>
+        <w:numPr>
+          <w:ilvl w:val="1"/>
+          <w:numId w:val="1"/>
+        </w:numPr>
+        <w:tabs>
+          <w:tab w:val="left" w:pos="840"/>
+        </w:tabs>
+        <w:ind w:left="840" w:leftChars="0" w:hanging="420" w:firstLineChars="0"/>
+        <w:rPr>
+          <w:rFonts w:hint="default"/>
+        </w:rPr>
+      </w:pPr>
+      <w:r>
+        <w:rPr>
+          <w:rFonts w:hint="default"/>
+        </w:rPr>
+        <w:t>https://canvasjs.com/docs/charts/chart-types/html5-pie-chart/</w:t>
+      </w:r>
+    </w:p>
+    <w:p>
+      <w:pPr>
+        <w:numPr>
+          <w:ilvl w:val="0"/>
+          <w:numId w:val="2"/>
+        </w:numPr>
+        <w:tabs>
+          <w:tab w:val="left" w:pos="420"/>
+        </w:tabs>
+        <w:ind w:left="420" w:leftChars="0" w:hanging="420" w:firstLineChars="0"/>
+        <w:rPr>
+          <w:rFonts w:hint="default"/>
+        </w:rPr>
+      </w:pPr>
+      <w:r>
+        <w:rPr>
+          <w:rFonts w:hint="default"/>
+        </w:rPr>
         <w:t>Opção de salvar apenas com APL</w:t>
       </w:r>
     </w:p>
@@ -57,7 +191,7 @@
       <w:pPr>
         <w:numPr>
           <w:ilvl w:val="0"/>
-          <w:numId w:val="2"/>
+          <w:numId w:val="1"/>
         </w:numPr>
         <w:tabs>
           <w:tab w:val="left" w:pos="420"/>
@@ -78,7 +212,7 @@
       <w:pPr>
         <w:numPr>
           <w:ilvl w:val="0"/>
-          <w:numId w:val="2"/>
+          <w:numId w:val="1"/>
         </w:numPr>
         <w:tabs>
           <w:tab w:val="left" w:pos="420"/>
@@ -102,7 +236,7 @@
       <w:pPr>
         <w:numPr>
           <w:ilvl w:val="0"/>
-          <w:numId w:val="2"/>
+          <w:numId w:val="1"/>
         </w:numPr>
         <w:tabs>
           <w:tab w:val="left" w:pos="420"/>
@@ -123,73 +257,6 @@
       <w:pPr>
         <w:numPr>
           <w:ilvl w:val="0"/>
-          <w:numId w:val="2"/>
-        </w:numPr>
-        <w:tabs>
-          <w:tab w:val="left" w:pos="420"/>
-        </w:tabs>
-        <w:ind w:left="420" w:leftChars="0" w:hanging="420" w:firstLineChars="0"/>
-        <w:rPr>
-          <w:rFonts w:hint="default"/>
-        </w:rPr>
-      </w:pPr>
-      <w:r>
-        <w:rPr>
-          <w:rFonts w:hint="default"/>
-        </w:rPr>
-        <w:t>Gráfico Estabelecimentos</w:t>
-      </w:r>
-    </w:p>
-    <w:p>
-      <w:pPr>
-        <w:numPr>
-          <w:ilvl w:val="1"/>
-          <w:numId w:val="2"/>
-        </w:numPr>
-        <w:tabs>
-          <w:tab w:val="left" w:pos="840"/>
-        </w:tabs>
-        <w:ind w:left="840" w:leftChars="0" w:hanging="420" w:firstLineChars="0"/>
-        <w:rPr>
-          <w:rFonts w:hint="default"/>
-        </w:rPr>
-      </w:pPr>
-      <w:r>
-        <w:rPr>
-          <w:rFonts w:hint="default"/>
-        </w:rPr>
-        <w:fldChar w:fldCharType="begin"/>
-      </w:r>
-      <w:r>
-        <w:rPr>
-          <w:rFonts w:hint="default"/>
-        </w:rPr>
-        <w:instrText xml:space="preserve"> HYPERLINK "https://github.com/chartjs/Chart.js/issues/3761" </w:instrText>
-      </w:r>
-      <w:r>
-        <w:rPr>
-          <w:rFonts w:hint="default"/>
-        </w:rPr>
-        <w:fldChar w:fldCharType="separate"/>
-      </w:r>
-      <w:r>
-        <w:rPr>
-          <w:rStyle w:val="3"/>
-          <w:rFonts w:hint="default"/>
-        </w:rPr>
-        <w:t>https://github.com/chartjs/Chart.js/issues/3761</w:t>
-      </w:r>
-      <w:r>
-        <w:rPr>
-          <w:rFonts w:hint="default"/>
-        </w:rPr>
-        <w:fldChar w:fldCharType="end"/>
-      </w:r>
-    </w:p>
-    <w:p>
-      <w:pPr>
-        <w:numPr>
-          <w:ilvl w:val="0"/>
           <w:numId w:val="3"/>
         </w:numPr>
         <w:tabs>
@@ -226,6 +293,12 @@
           <w:rFonts w:hint="default"/>
         </w:rPr>
         <w:t>Informacao específica no hover das divisões</w:t>
+      </w:r>
+      <w:r>
+        <w:rPr>
+          <w:rFonts w:hint="default"/>
+        </w:rPr>
+        <w:t>: Nome supera caixa</w:t>
       </w:r>
       <w:bookmarkStart w:id="0" w:name="_GoBack"/>
       <w:bookmarkEnd w:id="0"/>
@@ -351,7 +424,7 @@
       <w:pPr>
         <w:numPr>
           <w:ilvl w:val="0"/>
-          <w:numId w:val="2"/>
+          <w:numId w:val="1"/>
         </w:numPr>
         <w:tabs>
           <w:tab w:val="left" w:pos="420"/>
@@ -547,6 +620,26 @@
       </w:rPr>
     </w:lvl>
   </w:abstractNum>
+  <w:abstractNum w:abstractNumId="1505754213">
+    <w:nsid w:val="59BFFC65"/>
+    <w:multiLevelType w:val="singleLevel"/>
+    <w:tmpl w:val="59BFFC65"/>
+    <w:lvl w:ilvl="0" w:tentative="1">
+      <w:start w:val="1"/>
+      <w:numFmt w:val="bullet"/>
+      <w:lvlText w:val=""/>
+      <w:lvlJc w:val="left"/>
+      <w:pPr>
+        <w:tabs>
+          <w:tab w:val="left" w:pos="420"/>
+        </w:tabs>
+        <w:ind w:left="420" w:leftChars="0" w:hanging="420" w:firstLineChars="0"/>
+      </w:pPr>
+      <w:rPr>
+        <w:rFonts w:hint="default" w:ascii="Wingdings" w:hAnsi="Wingdings"/>
+      </w:rPr>
+    </w:lvl>
+  </w:abstractNum>
   <w:abstractNum w:abstractNumId="1505484278">
     <w:nsid w:val="59BBDDF6"/>
     <w:multiLevelType w:val="singleLevel"/>
@@ -567,31 +660,11 @@
       </w:rPr>
     </w:lvl>
   </w:abstractNum>
-  <w:abstractNum w:abstractNumId="1505754213">
-    <w:nsid w:val="59BFFC65"/>
-    <w:multiLevelType w:val="singleLevel"/>
-    <w:tmpl w:val="59BFFC65"/>
-    <w:lvl w:ilvl="0" w:tentative="1">
-      <w:start w:val="1"/>
-      <w:numFmt w:val="bullet"/>
-      <w:lvlText w:val=""/>
-      <w:lvlJc w:val="left"/>
-      <w:pPr>
-        <w:tabs>
-          <w:tab w:val="left" w:pos="420"/>
-        </w:tabs>
-        <w:ind w:left="420" w:leftChars="0" w:hanging="420" w:firstLineChars="0"/>
-      </w:pPr>
-      <w:rPr>
-        <w:rFonts w:hint="default" w:ascii="Wingdings" w:hAnsi="Wingdings"/>
-      </w:rPr>
-    </w:lvl>
-  </w:abstractNum>
   <w:num w:numId="1">
-    <w:abstractNumId w:val="1505484278"/>
+    <w:abstractNumId w:val="1505478848"/>
   </w:num>
   <w:num w:numId="2">
-    <w:abstractNumId w:val="1505478848"/>
+    <w:abstractNumId w:val="1505484278"/>
   </w:num>
   <w:num w:numId="3">
     <w:abstractNumId w:val="1505754213"/>

</xml_diff>

<commit_message>
Update - Grafico Historico PIB
</commit_message>
<xml_diff>
--- a/Pendencias.docx
+++ b/Pendencias.docx
@@ -13,6 +13,33 @@
           <w:rFonts w:hint="default"/>
         </w:rPr>
       </w:pPr>
+      <w:r>
+        <w:rPr>
+          <w:rFonts w:hint="default"/>
+        </w:rPr>
+        <w:t>FUNCIONALIDADES:</w:t>
+      </w:r>
+    </w:p>
+    <w:p>
+      <w:pPr>
+        <w:numPr>
+          <w:ilvl w:val="0"/>
+          <w:numId w:val="1"/>
+        </w:numPr>
+        <w:tabs>
+          <w:tab w:val="left" w:pos="420"/>
+        </w:tabs>
+        <w:ind w:left="420" w:leftChars="0" w:hanging="420" w:firstLineChars="0"/>
+        <w:rPr>
+          <w:rFonts w:hint="default"/>
+        </w:rPr>
+      </w:pPr>
+      <w:r>
+        <w:rPr>
+          <w:rFonts w:hint="default"/>
+        </w:rPr>
+        <w:t>Histórico</w:t>
+      </w:r>
     </w:p>
     <w:p>
       <w:pPr>
@@ -20,11 +47,29 @@
           <w:ilvl w:val="0"/>
           <w:numId w:val="0"/>
         </w:numPr>
+        <w:tabs>
+          <w:tab w:val="clear" w:pos="420"/>
+        </w:tabs>
         <w:ind w:leftChars="0"/>
         <w:rPr>
           <w:rFonts w:hint="default"/>
         </w:rPr>
       </w:pPr>
+    </w:p>
+    <w:p>
+      <w:pPr>
+        <w:numPr>
+          <w:ilvl w:val="0"/>
+          <w:numId w:val="0"/>
+        </w:numPr>
+        <w:tabs>
+          <w:tab w:val="clear" w:pos="420"/>
+        </w:tabs>
+        <w:ind w:leftChars="0"/>
+        <w:rPr>
+          <w:rFonts w:hint="default"/>
+        </w:rPr>
+      </w:pPr>
       <w:r>
         <w:rPr>
           <w:rFonts w:hint="default"/>
@@ -36,140 +81,6 @@
       <w:pPr>
         <w:numPr>
           <w:ilvl w:val="0"/>
-          <w:numId w:val="1"/>
-        </w:numPr>
-        <w:tabs>
-          <w:tab w:val="left" w:pos="420"/>
-        </w:tabs>
-        <w:ind w:left="420" w:leftChars="0" w:hanging="420" w:firstLineChars="0"/>
-        <w:rPr>
-          <w:rFonts w:hint="default"/>
-        </w:rPr>
-      </w:pPr>
-      <w:r>
-        <w:rPr>
-          <w:rFonts w:hint="default"/>
-        </w:rPr>
-        <w:t>Gráfico Estabelecimentos</w:t>
-      </w:r>
-    </w:p>
-    <w:p>
-      <w:pPr>
-        <w:numPr>
-          <w:ilvl w:val="1"/>
-          <w:numId w:val="1"/>
-        </w:numPr>
-        <w:tabs>
-          <w:tab w:val="left" w:pos="840"/>
-        </w:tabs>
-        <w:ind w:left="840" w:leftChars="0" w:hanging="420" w:firstLineChars="0"/>
-        <w:rPr>
-          <w:rFonts w:hint="default"/>
-        </w:rPr>
-      </w:pPr>
-      <w:r>
-        <w:rPr>
-          <w:rFonts w:hint="default"/>
-        </w:rPr>
-        <w:fldChar w:fldCharType="begin"/>
-      </w:r>
-      <w:r>
-        <w:rPr>
-          <w:rFonts w:hint="default"/>
-        </w:rPr>
-        <w:instrText xml:space="preserve"> HYPERLINK "https://github.com/chartjs/Chart.js/issues/3761" </w:instrText>
-      </w:r>
-      <w:r>
-        <w:rPr>
-          <w:rFonts w:hint="default"/>
-        </w:rPr>
-        <w:fldChar w:fldCharType="separate"/>
-      </w:r>
-      <w:r>
-        <w:rPr>
-          <w:rStyle w:val="3"/>
-          <w:rFonts w:hint="default"/>
-        </w:rPr>
-        <w:t>https://github.com/chartjs/Chart.js/issues/3761</w:t>
-      </w:r>
-      <w:r>
-        <w:rPr>
-          <w:rFonts w:hint="default"/>
-        </w:rPr>
-        <w:fldChar w:fldCharType="end"/>
-      </w:r>
-    </w:p>
-    <w:p>
-      <w:pPr>
-        <w:numPr>
-          <w:ilvl w:val="1"/>
-          <w:numId w:val="1"/>
-        </w:numPr>
-        <w:tabs>
-          <w:tab w:val="left" w:pos="840"/>
-        </w:tabs>
-        <w:ind w:left="840" w:leftChars="0" w:hanging="420" w:firstLineChars="0"/>
-        <w:rPr>
-          <w:rFonts w:hint="default"/>
-        </w:rPr>
-      </w:pPr>
-      <w:r>
-        <w:rPr>
-          <w:rFonts w:hint="default"/>
-        </w:rPr>
-        <w:fldChar w:fldCharType="begin"/>
-      </w:r>
-      <w:r>
-        <w:rPr>
-          <w:rFonts w:hint="default"/>
-        </w:rPr>
-        <w:instrText xml:space="preserve"> HYPERLINK "https://jsfiddle.net/5um78rbk/5/" </w:instrText>
-      </w:r>
-      <w:r>
-        <w:rPr>
-          <w:rFonts w:hint="default"/>
-        </w:rPr>
-        <w:fldChar w:fldCharType="separate"/>
-      </w:r>
-      <w:r>
-        <w:rPr>
-          <w:rStyle w:val="3"/>
-          <w:rFonts w:hint="default"/>
-        </w:rPr>
-        <w:t>https://jsfiddle.net/5um78rbk/5/</w:t>
-      </w:r>
-      <w:r>
-        <w:rPr>
-          <w:rFonts w:hint="default"/>
-        </w:rPr>
-        <w:fldChar w:fldCharType="end"/>
-      </w:r>
-    </w:p>
-    <w:p>
-      <w:pPr>
-        <w:numPr>
-          <w:ilvl w:val="1"/>
-          <w:numId w:val="1"/>
-        </w:numPr>
-        <w:tabs>
-          <w:tab w:val="left" w:pos="840"/>
-        </w:tabs>
-        <w:ind w:left="840" w:leftChars="0" w:hanging="420" w:firstLineChars="0"/>
-        <w:rPr>
-          <w:rFonts w:hint="default"/>
-        </w:rPr>
-      </w:pPr>
-      <w:r>
-        <w:rPr>
-          <w:rFonts w:hint="default"/>
-        </w:rPr>
-        <w:t>https://canvasjs.com/docs/charts/chart-types/html5-pie-chart/</w:t>
-      </w:r>
-    </w:p>
-    <w:p>
-      <w:pPr>
-        <w:numPr>
-          <w:ilvl w:val="0"/>
           <w:numId w:val="2"/>
         </w:numPr>
         <w:tabs>
@@ -178,6 +89,28 @@
         <w:ind w:left="420" w:leftChars="0" w:hanging="420" w:firstLineChars="0"/>
         <w:rPr>
           <w:rFonts w:hint="default"/>
+          <w:lang w:val="en-US"/>
+        </w:rPr>
+      </w:pPr>
+      <w:r>
+        <w:rPr>
+          <w:rFonts w:hint="default"/>
+        </w:rPr>
+        <w:t>Gráfico População, dividir gráficos</w:t>
+      </w:r>
+    </w:p>
+    <w:p>
+      <w:pPr>
+        <w:numPr>
+          <w:ilvl w:val="0"/>
+          <w:numId w:val="3"/>
+        </w:numPr>
+        <w:tabs>
+          <w:tab w:val="left" w:pos="420"/>
+        </w:tabs>
+        <w:ind w:left="420" w:leftChars="0" w:hanging="420" w:firstLineChars="0"/>
+        <w:rPr>
+          <w:rFonts w:hint="default"/>
         </w:rPr>
       </w:pPr>
       <w:r>
@@ -191,7 +124,7 @@
       <w:pPr>
         <w:numPr>
           <w:ilvl w:val="0"/>
-          <w:numId w:val="1"/>
+          <w:numId w:val="2"/>
         </w:numPr>
         <w:tabs>
           <w:tab w:val="left" w:pos="420"/>
@@ -212,7 +145,7 @@
       <w:pPr>
         <w:numPr>
           <w:ilvl w:val="0"/>
-          <w:numId w:val="1"/>
+          <w:numId w:val="2"/>
         </w:numPr>
         <w:tabs>
           <w:tab w:val="left" w:pos="420"/>
@@ -236,7 +169,7 @@
       <w:pPr>
         <w:numPr>
           <w:ilvl w:val="0"/>
-          <w:numId w:val="1"/>
+          <w:numId w:val="2"/>
         </w:numPr>
         <w:tabs>
           <w:tab w:val="left" w:pos="420"/>
@@ -257,7 +190,7 @@
       <w:pPr>
         <w:numPr>
           <w:ilvl w:val="0"/>
-          <w:numId w:val="3"/>
+          <w:numId w:val="4"/>
         </w:numPr>
         <w:tabs>
           <w:tab w:val="left" w:pos="420"/>
@@ -278,27 +211,63 @@
       <w:pPr>
         <w:numPr>
           <w:ilvl w:val="0"/>
-          <w:numId w:val="3"/>
-        </w:numPr>
-        <w:tabs>
-          <w:tab w:val="left" w:pos="420"/>
-        </w:tabs>
-        <w:ind w:left="420" w:leftChars="0" w:hanging="420" w:firstLineChars="0"/>
-        <w:rPr>
-          <w:rFonts w:hint="default"/>
-        </w:rPr>
-      </w:pPr>
-      <w:r>
-        <w:rPr>
-          <w:rFonts w:hint="default"/>
-        </w:rPr>
-        <w:t>Informacao específica no hover das divisões</w:t>
-      </w:r>
-      <w:r>
-        <w:rPr>
-          <w:rFonts w:hint="default"/>
-        </w:rPr>
-        <w:t>: Nome supera caixa</w:t>
+          <w:numId w:val="4"/>
+        </w:numPr>
+        <w:tabs>
+          <w:tab w:val="left" w:pos="420"/>
+        </w:tabs>
+        <w:ind w:left="420" w:leftChars="0" w:hanging="420" w:firstLineChars="0"/>
+        <w:rPr>
+          <w:rFonts w:hint="default"/>
+        </w:rPr>
+      </w:pPr>
+      <w:r>
+        <w:rPr>
+          <w:rFonts w:hint="default"/>
+        </w:rPr>
+        <w:t>Informacao específica no hover das divisões: Nome supera caixa</w:t>
+      </w:r>
+    </w:p>
+    <w:p>
+      <w:pPr>
+        <w:numPr>
+          <w:ilvl w:val="0"/>
+          <w:numId w:val="4"/>
+        </w:numPr>
+        <w:tabs>
+          <w:tab w:val="left" w:pos="420"/>
+        </w:tabs>
+        <w:ind w:left="420" w:leftChars="0" w:hanging="420" w:firstLineChars="0"/>
+        <w:rPr>
+          <w:rFonts w:hint="default"/>
+        </w:rPr>
+      </w:pPr>
+      <w:r>
+        <w:rPr>
+          <w:rFonts w:hint="default"/>
+        </w:rPr>
+        <w:t>Numero acima de “4.20e+3”</w:t>
+      </w:r>
+    </w:p>
+    <w:p>
+      <w:pPr>
+        <w:numPr>
+          <w:ilvl w:val="0"/>
+          <w:numId w:val="4"/>
+        </w:numPr>
+        <w:tabs>
+          <w:tab w:val="left" w:pos="420"/>
+        </w:tabs>
+        <w:ind w:left="420" w:leftChars="0" w:hanging="420" w:firstLineChars="0"/>
+        <w:rPr>
+          <w:rFonts w:hint="default"/>
+        </w:rPr>
+      </w:pPr>
+      <w:r>
+        <w:rPr>
+          <w:rFonts w:hint="default"/>
+        </w:rPr>
+        <w:t>Desabilitar anos que não geram dados</w:t>
       </w:r>
       <w:bookmarkStart w:id="0" w:name="_GoBack"/>
       <w:bookmarkEnd w:id="0"/>
@@ -361,7 +330,7 @@
       <w:pPr>
         <w:numPr>
           <w:ilvl w:val="0"/>
-          <w:numId w:val="4"/>
+          <w:numId w:val="5"/>
         </w:numPr>
         <w:tabs>
           <w:tab w:val="left" w:pos="420"/>
@@ -382,7 +351,7 @@
       <w:pPr>
         <w:numPr>
           <w:ilvl w:val="0"/>
-          <w:numId w:val="4"/>
+          <w:numId w:val="5"/>
         </w:numPr>
         <w:tabs>
           <w:tab w:val="left" w:pos="420"/>
@@ -403,7 +372,7 @@
       <w:pPr>
         <w:numPr>
           <w:ilvl w:val="0"/>
-          <w:numId w:val="4"/>
+          <w:numId w:val="5"/>
         </w:numPr>
         <w:tabs>
           <w:tab w:val="left" w:pos="420"/>
@@ -424,7 +393,7 @@
       <w:pPr>
         <w:numPr>
           <w:ilvl w:val="0"/>
-          <w:numId w:val="1"/>
+          <w:numId w:val="2"/>
         </w:numPr>
         <w:tabs>
           <w:tab w:val="left" w:pos="420"/>
@@ -620,6 +589,26 @@
       </w:rPr>
     </w:lvl>
   </w:abstractNum>
+  <w:abstractNum w:abstractNumId="1505484278">
+    <w:nsid w:val="59BBDDF6"/>
+    <w:multiLevelType w:val="singleLevel"/>
+    <w:tmpl w:val="59BBDDF6"/>
+    <w:lvl w:ilvl="0" w:tentative="1">
+      <w:start w:val="1"/>
+      <w:numFmt w:val="bullet"/>
+      <w:lvlText w:val=""/>
+      <w:lvlJc w:val="left"/>
+      <w:pPr>
+        <w:tabs>
+          <w:tab w:val="left" w:pos="420"/>
+        </w:tabs>
+        <w:ind w:left="420" w:leftChars="0" w:hanging="420" w:firstLineChars="0"/>
+      </w:pPr>
+      <w:rPr>
+        <w:rFonts w:hint="default" w:ascii="Wingdings" w:hAnsi="Wingdings"/>
+      </w:rPr>
+    </w:lvl>
+  </w:abstractNum>
   <w:abstractNum w:abstractNumId="1505754213">
     <w:nsid w:val="59BFFC65"/>
     <w:multiLevelType w:val="singleLevel"/>
@@ -640,10 +629,10 @@
       </w:rPr>
     </w:lvl>
   </w:abstractNum>
-  <w:abstractNum w:abstractNumId="1505484278">
-    <w:nsid w:val="59BBDDF6"/>
+  <w:abstractNum w:abstractNumId="1505828321">
+    <w:nsid w:val="59C11DE1"/>
     <w:multiLevelType w:val="singleLevel"/>
-    <w:tmpl w:val="59BBDDF6"/>
+    <w:tmpl w:val="59C11DE1"/>
     <w:lvl w:ilvl="0" w:tentative="1">
       <w:start w:val="1"/>
       <w:numFmt w:val="bullet"/>
@@ -661,15 +650,18 @@
     </w:lvl>
   </w:abstractNum>
   <w:num w:numId="1">
+    <w:abstractNumId w:val="1505828321"/>
+  </w:num>
+  <w:num w:numId="2">
     <w:abstractNumId w:val="1505478848"/>
   </w:num>
-  <w:num w:numId="2">
+  <w:num w:numId="3">
     <w:abstractNumId w:val="1505484278"/>
   </w:num>
-  <w:num w:numId="3">
+  <w:num w:numId="4">
     <w:abstractNumId w:val="1505754213"/>
   </w:num>
-  <w:num w:numId="4">
+  <w:num w:numId="5">
     <w:abstractNumId w:val="1505479304"/>
   </w:num>
 </w:numbering>

</xml_diff>

<commit_message>
Update - Correcao de Bug
</commit_message>
<xml_diff>
--- a/Pendencias.docx
+++ b/Pendencias.docx
@@ -225,7 +225,7 @@
         <w:rPr>
           <w:rFonts w:hint="default"/>
         </w:rPr>
-        <w:t>Informacao específica no hover das divisões: Nome supera caixa</w:t>
+        <w:t>Numero acima de “4.20e+3”</w:t>
       </w:r>
     </w:p>
     <w:p>
@@ -246,47 +246,26 @@
         <w:rPr>
           <w:rFonts w:hint="default"/>
         </w:rPr>
-        <w:t>Numero acima de “4.20e+3”</w:t>
-      </w:r>
-    </w:p>
-    <w:p>
-      <w:pPr>
-        <w:numPr>
-          <w:ilvl w:val="0"/>
-          <w:numId w:val="4"/>
-        </w:numPr>
-        <w:tabs>
-          <w:tab w:val="left" w:pos="420"/>
-        </w:tabs>
-        <w:ind w:left="420" w:leftChars="0" w:hanging="420" w:firstLineChars="0"/>
-        <w:rPr>
-          <w:rFonts w:hint="default"/>
-        </w:rPr>
-      </w:pPr>
-      <w:r>
-        <w:rPr>
-          <w:rFonts w:hint="default"/>
-        </w:rPr>
         <w:t>Desabilitar anos que não geram dados</w:t>
       </w:r>
+    </w:p>
+    <w:p>
+      <w:pPr>
+        <w:widowControl w:val="0"/>
+        <w:numPr>
+          <w:ilvl w:val="0"/>
+          <w:numId w:val="0"/>
+        </w:numPr>
+        <w:tabs>
+          <w:tab w:val="clear" w:pos="420"/>
+        </w:tabs>
+        <w:jc w:val="both"/>
+        <w:rPr>
+          <w:rFonts w:hint="default"/>
+        </w:rPr>
+      </w:pPr>
       <w:bookmarkStart w:id="0" w:name="_GoBack"/>
       <w:bookmarkEnd w:id="0"/>
-    </w:p>
-    <w:p>
-      <w:pPr>
-        <w:widowControl w:val="0"/>
-        <w:numPr>
-          <w:ilvl w:val="0"/>
-          <w:numId w:val="0"/>
-        </w:numPr>
-        <w:tabs>
-          <w:tab w:val="clear" w:pos="420"/>
-        </w:tabs>
-        <w:jc w:val="both"/>
-        <w:rPr>
-          <w:rFonts w:hint="default"/>
-        </w:rPr>
-      </w:pPr>
     </w:p>
     <w:p>
       <w:pPr>

</xml_diff>

<commit_message>
Update - Trabalho com Anos
</commit_message>
<xml_diff>
--- a/Pendencias.docx
+++ b/Pendencias.docx
@@ -264,137 +264,141 @@
           <w:rFonts w:hint="default"/>
         </w:rPr>
       </w:pPr>
+    </w:p>
+    <w:p>
+      <w:pPr>
+        <w:widowControl w:val="0"/>
+        <w:numPr>
+          <w:ilvl w:val="0"/>
+          <w:numId w:val="0"/>
+        </w:numPr>
+        <w:tabs>
+          <w:tab w:val="clear" w:pos="420"/>
+        </w:tabs>
+        <w:jc w:val="both"/>
+        <w:rPr>
+          <w:rFonts w:hint="default"/>
+        </w:rPr>
+      </w:pPr>
+    </w:p>
+    <w:p>
+      <w:pPr>
+        <w:widowControl w:val="0"/>
+        <w:numPr>
+          <w:ilvl w:val="0"/>
+          <w:numId w:val="0"/>
+        </w:numPr>
+        <w:tabs>
+          <w:tab w:val="clear" w:pos="420"/>
+        </w:tabs>
+        <w:jc w:val="both"/>
+        <w:rPr>
+          <w:rFonts w:hint="default"/>
+        </w:rPr>
+      </w:pPr>
+      <w:r>
+        <w:rPr>
+          <w:rFonts w:hint="default"/>
+        </w:rPr>
+        <w:t>Sugestões:</w:t>
+      </w:r>
+    </w:p>
+    <w:p>
+      <w:pPr>
+        <w:numPr>
+          <w:ilvl w:val="0"/>
+          <w:numId w:val="5"/>
+        </w:numPr>
+        <w:tabs>
+          <w:tab w:val="left" w:pos="420"/>
+        </w:tabs>
+        <w:ind w:left="420" w:leftChars="0" w:hanging="420" w:firstLineChars="0"/>
+        <w:rPr>
+          <w:rFonts w:hint="default"/>
+        </w:rPr>
+      </w:pPr>
+      <w:r>
+        <w:rPr>
+          <w:rFonts w:hint="default"/>
+        </w:rPr>
+        <w:t>?-Opção de não gerar gráfico</w:t>
+      </w:r>
+    </w:p>
+    <w:p>
+      <w:pPr>
+        <w:numPr>
+          <w:ilvl w:val="0"/>
+          <w:numId w:val="5"/>
+        </w:numPr>
+        <w:tabs>
+          <w:tab w:val="left" w:pos="420"/>
+        </w:tabs>
+        <w:ind w:left="420" w:leftChars="0" w:hanging="420" w:firstLineChars="0"/>
+        <w:rPr>
+          <w:rFonts w:hint="default"/>
+        </w:rPr>
+      </w:pPr>
+      <w:r>
+        <w:rPr>
+          <w:rFonts w:hint="default"/>
+        </w:rPr>
+        <w:t>?-Desselecionar Opções</w:t>
+      </w:r>
+    </w:p>
+    <w:p>
+      <w:pPr>
+        <w:numPr>
+          <w:ilvl w:val="0"/>
+          <w:numId w:val="5"/>
+        </w:numPr>
+        <w:tabs>
+          <w:tab w:val="left" w:pos="420"/>
+        </w:tabs>
+        <w:ind w:left="420" w:leftChars="0" w:hanging="420" w:firstLineChars="0"/>
+        <w:rPr>
+          <w:rFonts w:hint="default"/>
+        </w:rPr>
+      </w:pPr>
+      <w:r>
+        <w:rPr>
+          <w:rFonts w:hint="default"/>
+        </w:rPr>
+        <w:t>?-APL volta depois de aplicar no mapa</w:t>
+      </w:r>
+    </w:p>
+    <w:p>
+      <w:pPr>
+        <w:numPr>
+          <w:ilvl w:val="0"/>
+          <w:numId w:val="2"/>
+        </w:numPr>
+        <w:tabs>
+          <w:tab w:val="left" w:pos="420"/>
+        </w:tabs>
+        <w:ind w:left="420" w:leftChars="0" w:hanging="420" w:firstLineChars="0"/>
+        <w:rPr>
+          <w:rFonts w:hint="default"/>
+        </w:rPr>
+      </w:pPr>
+      <w:r>
+        <w:rPr>
+          <w:rFonts w:hint="default"/>
+        </w:rPr>
+        <w:t>?-Info nos Símbolos</w:t>
+      </w:r>
+    </w:p>
+    <w:p>
+      <w:pPr>
+        <w:numPr>
+          <w:numId w:val="0"/>
+        </w:numPr>
+        <w:ind w:leftChars="0"/>
+        <w:rPr>
+          <w:rFonts w:hint="default"/>
+        </w:rPr>
+      </w:pPr>
       <w:bookmarkStart w:id="0" w:name="_GoBack"/>
       <w:bookmarkEnd w:id="0"/>
-    </w:p>
-    <w:p>
-      <w:pPr>
-        <w:widowControl w:val="0"/>
-        <w:numPr>
-          <w:ilvl w:val="0"/>
-          <w:numId w:val="0"/>
-        </w:numPr>
-        <w:tabs>
-          <w:tab w:val="clear" w:pos="420"/>
-        </w:tabs>
-        <w:jc w:val="both"/>
-        <w:rPr>
-          <w:rFonts w:hint="default"/>
-        </w:rPr>
-      </w:pPr>
-    </w:p>
-    <w:p>
-      <w:pPr>
-        <w:widowControl w:val="0"/>
-        <w:numPr>
-          <w:ilvl w:val="0"/>
-          <w:numId w:val="0"/>
-        </w:numPr>
-        <w:tabs>
-          <w:tab w:val="clear" w:pos="420"/>
-        </w:tabs>
-        <w:jc w:val="both"/>
-        <w:rPr>
-          <w:rFonts w:hint="default"/>
-        </w:rPr>
-      </w:pPr>
-      <w:r>
-        <w:rPr>
-          <w:rFonts w:hint="default"/>
-        </w:rPr>
-        <w:t>Sugestões:</w:t>
-      </w:r>
-    </w:p>
-    <w:p>
-      <w:pPr>
-        <w:numPr>
-          <w:ilvl w:val="0"/>
-          <w:numId w:val="5"/>
-        </w:numPr>
-        <w:tabs>
-          <w:tab w:val="left" w:pos="420"/>
-        </w:tabs>
-        <w:ind w:left="420" w:leftChars="0" w:hanging="420" w:firstLineChars="0"/>
-        <w:rPr>
-          <w:rFonts w:hint="default"/>
-        </w:rPr>
-      </w:pPr>
-      <w:r>
-        <w:rPr>
-          <w:rFonts w:hint="default"/>
-        </w:rPr>
-        <w:t>?-Opção de não gerar gráfico</w:t>
-      </w:r>
-    </w:p>
-    <w:p>
-      <w:pPr>
-        <w:numPr>
-          <w:ilvl w:val="0"/>
-          <w:numId w:val="5"/>
-        </w:numPr>
-        <w:tabs>
-          <w:tab w:val="left" w:pos="420"/>
-        </w:tabs>
-        <w:ind w:left="420" w:leftChars="0" w:hanging="420" w:firstLineChars="0"/>
-        <w:rPr>
-          <w:rFonts w:hint="default"/>
-        </w:rPr>
-      </w:pPr>
-      <w:r>
-        <w:rPr>
-          <w:rFonts w:hint="default"/>
-        </w:rPr>
-        <w:t>?-Desselecionar Opções</w:t>
-      </w:r>
-    </w:p>
-    <w:p>
-      <w:pPr>
-        <w:numPr>
-          <w:ilvl w:val="0"/>
-          <w:numId w:val="5"/>
-        </w:numPr>
-        <w:tabs>
-          <w:tab w:val="left" w:pos="420"/>
-        </w:tabs>
-        <w:ind w:left="420" w:leftChars="0" w:hanging="420" w:firstLineChars="0"/>
-        <w:rPr>
-          <w:rFonts w:hint="default"/>
-        </w:rPr>
-      </w:pPr>
-      <w:r>
-        <w:rPr>
-          <w:rFonts w:hint="default"/>
-        </w:rPr>
-        <w:t>?-APL volta depois de aplicar no mapa</w:t>
-      </w:r>
-    </w:p>
-    <w:p>
-      <w:pPr>
-        <w:numPr>
-          <w:ilvl w:val="0"/>
-          <w:numId w:val="2"/>
-        </w:numPr>
-        <w:tabs>
-          <w:tab w:val="left" w:pos="420"/>
-        </w:tabs>
-        <w:ind w:left="420" w:leftChars="0" w:hanging="420" w:firstLineChars="0"/>
-        <w:rPr>
-          <w:rFonts w:hint="default"/>
-        </w:rPr>
-      </w:pPr>
-      <w:r>
-        <w:rPr>
-          <w:rFonts w:hint="default"/>
-        </w:rPr>
-        <w:t>?-Info nos Símbolos</w:t>
-      </w:r>
-    </w:p>
-    <w:p>
-      <w:pPr>
-        <w:rPr>
-          <w:rFonts w:hint="default"/>
-        </w:rPr>
-      </w:pPr>
     </w:p>
     <w:sectPr>
       <w:pgSz w:w="11906" w:h="16838"/>
@@ -408,26 +412,6 @@
 
 <file path=word/numbering.xml><?xml version="1.0" encoding="utf-8"?>
 <w:numbering xmlns:wpc="http://schemas.microsoft.com/office/word/2010/wordprocessingCanvas" xmlns:mc="http://schemas.openxmlformats.org/markup-compatibility/2006" xmlns:o="urn:schemas-microsoft-com:office:office" xmlns:r="http://schemas.openxmlformats.org/officeDocument/2006/relationships" xmlns:m="http://schemas.openxmlformats.org/officeDocument/2006/math" xmlns:v="urn:schemas-microsoft-com:vml" xmlns:wp14="http://schemas.microsoft.com/office/word/2010/wordprocessingDrawing" xmlns:wp="http://schemas.openxmlformats.org/drawingml/2006/wordprocessingDrawing" xmlns:w10="urn:schemas-microsoft-com:office:word" xmlns:w="http://schemas.openxmlformats.org/wordprocessingml/2006/main" xmlns:w14="http://schemas.microsoft.com/office/word/2010/wordml" xmlns:wpg="http://schemas.microsoft.com/office/word/2010/wordprocessingGroup" xmlns:wpi="http://schemas.microsoft.com/office/word/2010/wordprocessingInk" xmlns:wne="http://schemas.microsoft.com/office/word/2006/wordml" xmlns:wps="http://schemas.microsoft.com/office/word/2010/wordprocessingShape" mc:Ignorable="w14 wp14">
-  <w:abstractNum w:abstractNumId="1505479304">
-    <w:nsid w:val="59BBCA88"/>
-    <w:multiLevelType w:val="singleLevel"/>
-    <w:tmpl w:val="59BBCA88"/>
-    <w:lvl w:ilvl="0" w:tentative="1">
-      <w:start w:val="1"/>
-      <w:numFmt w:val="bullet"/>
-      <w:lvlText w:val=""/>
-      <w:lvlJc w:val="left"/>
-      <w:pPr>
-        <w:tabs>
-          <w:tab w:val="left" w:pos="420"/>
-        </w:tabs>
-        <w:ind w:left="420" w:leftChars="0" w:hanging="420" w:firstLineChars="0"/>
-      </w:pPr>
-      <w:rPr>
-        <w:rFonts w:hint="default" w:ascii="Wingdings" w:hAnsi="Wingdings"/>
-      </w:rPr>
-    </w:lvl>
-  </w:abstractNum>
   <w:abstractNum w:abstractNumId="1505478848">
     <w:nsid w:val="59BBC8C0"/>
     <w:multiLevelType w:val="multilevel"/>
@@ -592,6 +576,26 @@
     <w:nsid w:val="59BFFC65"/>
     <w:multiLevelType w:val="singleLevel"/>
     <w:tmpl w:val="59BFFC65"/>
+    <w:lvl w:ilvl="0" w:tentative="1">
+      <w:start w:val="1"/>
+      <w:numFmt w:val="bullet"/>
+      <w:lvlText w:val=""/>
+      <w:lvlJc w:val="left"/>
+      <w:pPr>
+        <w:tabs>
+          <w:tab w:val="left" w:pos="420"/>
+        </w:tabs>
+        <w:ind w:left="420" w:leftChars="0" w:hanging="420" w:firstLineChars="0"/>
+      </w:pPr>
+      <w:rPr>
+        <w:rFonts w:hint="default" w:ascii="Wingdings" w:hAnsi="Wingdings"/>
+      </w:rPr>
+    </w:lvl>
+  </w:abstractNum>
+  <w:abstractNum w:abstractNumId="1505479304">
+    <w:nsid w:val="59BBCA88"/>
+    <w:multiLevelType w:val="singleLevel"/>
+    <w:tmpl w:val="59BBCA88"/>
     <w:lvl w:ilvl="0" w:tentative="1">
       <w:start w:val="1"/>
       <w:numFmt w:val="bullet"/>

</xml_diff>

<commit_message>
Update - Qualidade de Vida com Anos
</commit_message>
<xml_diff>
--- a/Pendencias.docx
+++ b/Pendencias.docx
@@ -397,8 +397,48 @@
           <w:rFonts w:hint="default"/>
         </w:rPr>
       </w:pPr>
+    </w:p>
+    <w:p>
+      <w:pPr>
+        <w:numPr>
+          <w:numId w:val="0"/>
+        </w:numPr>
+        <w:ind w:leftChars="0"/>
+        <w:rPr>
+          <w:rFonts w:hint="default"/>
+        </w:rPr>
+      </w:pPr>
+      <w:r>
+        <w:rPr>
+          <w:rFonts w:hint="default"/>
+        </w:rPr>
+        <w:t>Verificar População Total</w:t>
+      </w:r>
+    </w:p>
+    <w:p>
+      <w:pPr>
+        <w:numPr>
+          <w:numId w:val="0"/>
+        </w:numPr>
+        <w:ind w:leftChars="0"/>
+        <w:rPr>
+          <w:rFonts w:hint="default"/>
+        </w:rPr>
+      </w:pPr>
+      <w:r>
+        <w:rPr>
+          <w:rFonts w:hint="default"/>
+        </w:rPr>
+        <w:t>Valores com muitos anos</w:t>
+      </w:r>
       <w:bookmarkStart w:id="0" w:name="_GoBack"/>
       <w:bookmarkEnd w:id="0"/>
+      <w:r>
+        <w:rPr>
+          <w:rFonts w:hint="default"/>
+        </w:rPr>
+        <w:t xml:space="preserve"> em Qualidade de Vida</w:t>
+      </w:r>
     </w:p>
     <w:sectPr>
       <w:pgSz w:w="11906" w:h="16838"/>

</xml_diff>

<commit_message>
Update - Funcionalidades Finalizadas
</commit_message>
<xml_diff>
--- a/Pendencias.docx
+++ b/Pendencias.docx
@@ -13,11 +13,23 @@
           <w:rFonts w:hint="default"/>
         </w:rPr>
       </w:pPr>
-      <w:r>
-        <w:rPr>
-          <w:rFonts w:hint="default"/>
-        </w:rPr>
-        <w:t>FUNCIONALIDADES:</w:t>
+    </w:p>
+    <w:p>
+      <w:pPr>
+        <w:numPr>
+          <w:ilvl w:val="0"/>
+          <w:numId w:val="0"/>
+        </w:numPr>
+        <w:ind w:leftChars="0"/>
+        <w:rPr>
+          <w:rFonts w:hint="default"/>
+        </w:rPr>
+      </w:pPr>
+      <w:r>
+        <w:rPr>
+          <w:rFonts w:hint="default"/>
+        </w:rPr>
+        <w:t>BUGS:</w:t>
       </w:r>
     </w:p>
     <w:p>
@@ -32,49 +44,14 @@
         <w:ind w:left="420" w:leftChars="0" w:hanging="420" w:firstLineChars="0"/>
         <w:rPr>
           <w:rFonts w:hint="default"/>
-        </w:rPr>
-      </w:pPr>
-      <w:r>
-        <w:rPr>
-          <w:rFonts w:hint="default"/>
-        </w:rPr>
-        <w:t>Histórico</w:t>
-      </w:r>
-    </w:p>
-    <w:p>
-      <w:pPr>
-        <w:numPr>
-          <w:ilvl w:val="0"/>
-          <w:numId w:val="0"/>
-        </w:numPr>
-        <w:tabs>
-          <w:tab w:val="clear" w:pos="420"/>
-        </w:tabs>
-        <w:ind w:leftChars="0"/>
-        <w:rPr>
-          <w:rFonts w:hint="default"/>
-        </w:rPr>
-      </w:pPr>
-    </w:p>
-    <w:p>
-      <w:pPr>
-        <w:numPr>
-          <w:ilvl w:val="0"/>
-          <w:numId w:val="0"/>
-        </w:numPr>
-        <w:tabs>
-          <w:tab w:val="clear" w:pos="420"/>
-        </w:tabs>
-        <w:ind w:leftChars="0"/>
-        <w:rPr>
-          <w:rFonts w:hint="default"/>
-        </w:rPr>
-      </w:pPr>
-      <w:r>
-        <w:rPr>
-          <w:rFonts w:hint="default"/>
-        </w:rPr>
-        <w:t>BUGS:</w:t>
+          <w:lang w:val="en-US"/>
+        </w:rPr>
+      </w:pPr>
+      <w:r>
+        <w:rPr>
+          <w:rFonts w:hint="default"/>
+        </w:rPr>
+        <w:t>Gráfico População, dividir gráficos</w:t>
       </w:r>
     </w:p>
     <w:p>
@@ -89,14 +66,34 @@
         <w:ind w:left="420" w:leftChars="0" w:hanging="420" w:firstLineChars="0"/>
         <w:rPr>
           <w:rFonts w:hint="default"/>
-          <w:lang w:val="en-US"/>
-        </w:rPr>
-      </w:pPr>
-      <w:r>
-        <w:rPr>
-          <w:rFonts w:hint="default"/>
-        </w:rPr>
-        <w:t>Gráfico População, dividir gráficos</w:t>
+        </w:rPr>
+      </w:pPr>
+      <w:r>
+        <w:rPr>
+          <w:rFonts w:hint="default"/>
+        </w:rPr>
+        <w:t>Opção de salvar apenas com APL</w:t>
+      </w:r>
+    </w:p>
+    <w:p>
+      <w:pPr>
+        <w:numPr>
+          <w:ilvl w:val="0"/>
+          <w:numId w:val="1"/>
+        </w:numPr>
+        <w:tabs>
+          <w:tab w:val="left" w:pos="420"/>
+        </w:tabs>
+        <w:ind w:left="420" w:leftChars="0" w:hanging="420" w:firstLineChars="0"/>
+        <w:rPr>
+          <w:rFonts w:hint="default"/>
+        </w:rPr>
+      </w:pPr>
+      <w:r>
+        <w:rPr>
+          <w:rFonts w:hint="default"/>
+        </w:rPr>
+        <w:t>Gráfico sem seleção, após mudar de divisão com seleção fechada</w:t>
       </w:r>
     </w:p>
     <w:p>
@@ -117,93 +114,6 @@
         <w:rPr>
           <w:rFonts w:hint="default"/>
         </w:rPr>
-        <w:t>Opção de salvar apenas com APL</w:t>
-      </w:r>
-    </w:p>
-    <w:p>
-      <w:pPr>
-        <w:numPr>
-          <w:ilvl w:val="0"/>
-          <w:numId w:val="2"/>
-        </w:numPr>
-        <w:tabs>
-          <w:tab w:val="left" w:pos="420"/>
-        </w:tabs>
-        <w:ind w:left="420" w:leftChars="0" w:hanging="420" w:firstLineChars="0"/>
-        <w:rPr>
-          <w:rFonts w:hint="default"/>
-        </w:rPr>
-      </w:pPr>
-      <w:r>
-        <w:rPr>
-          <w:rFonts w:hint="default"/>
-        </w:rPr>
-        <w:t>Gráfico sem seleção, após mudar de divisão com seleção fechada</w:t>
-      </w:r>
-    </w:p>
-    <w:p>
-      <w:pPr>
-        <w:numPr>
-          <w:ilvl w:val="0"/>
-          <w:numId w:val="2"/>
-        </w:numPr>
-        <w:tabs>
-          <w:tab w:val="left" w:pos="420"/>
-        </w:tabs>
-        <w:ind w:left="420" w:leftChars="0" w:hanging="420" w:firstLineChars="0"/>
-        <w:rPr>
-          <w:rFonts w:hint="default"/>
-        </w:rPr>
-      </w:pPr>
-      <w:r>
-        <w:t xml:space="preserve">Selecionar </w:t>
-      </w:r>
-      <w:r>
-        <w:rPr>
-          <w:rFonts w:hint="default"/>
-        </w:rPr>
-        <w:t>“Selecione um tipo de Gráfico” faz o gráfico sumir</w:t>
-      </w:r>
-    </w:p>
-    <w:p>
-      <w:pPr>
-        <w:numPr>
-          <w:ilvl w:val="0"/>
-          <w:numId w:val="2"/>
-        </w:numPr>
-        <w:tabs>
-          <w:tab w:val="left" w:pos="420"/>
-        </w:tabs>
-        <w:ind w:left="420" w:leftChars="0" w:hanging="420" w:firstLineChars="0"/>
-        <w:rPr>
-          <w:rFonts w:hint="default"/>
-        </w:rPr>
-      </w:pPr>
-      <w:r>
-        <w:rPr>
-          <w:rFonts w:hint="default"/>
-        </w:rPr>
-        <w:t>Clear na seleção quando mudar de Dominio</w:t>
-      </w:r>
-    </w:p>
-    <w:p>
-      <w:pPr>
-        <w:numPr>
-          <w:ilvl w:val="0"/>
-          <w:numId w:val="4"/>
-        </w:numPr>
-        <w:tabs>
-          <w:tab w:val="left" w:pos="420"/>
-        </w:tabs>
-        <w:ind w:left="420" w:leftChars="0" w:hanging="420" w:firstLineChars="0"/>
-        <w:rPr>
-          <w:rFonts w:hint="default"/>
-        </w:rPr>
-      </w:pPr>
-      <w:r>
-        <w:rPr>
-          <w:rFonts w:hint="default"/>
-        </w:rPr>
         <w:t>Unidades nos gráficos</w:t>
       </w:r>
     </w:p>
@@ -211,7 +121,7 @@
       <w:pPr>
         <w:numPr>
           <w:ilvl w:val="0"/>
-          <w:numId w:val="4"/>
+          <w:numId w:val="3"/>
         </w:numPr>
         <w:tabs>
           <w:tab w:val="left" w:pos="420"/>
@@ -232,213 +142,213 @@
       <w:pPr>
         <w:numPr>
           <w:ilvl w:val="0"/>
-          <w:numId w:val="4"/>
-        </w:numPr>
-        <w:tabs>
-          <w:tab w:val="left" w:pos="420"/>
-        </w:tabs>
-        <w:ind w:left="420" w:leftChars="0" w:hanging="420" w:firstLineChars="0"/>
-        <w:rPr>
-          <w:rFonts w:hint="default"/>
-        </w:rPr>
-      </w:pPr>
-      <w:r>
-        <w:rPr>
-          <w:rFonts w:hint="default"/>
-        </w:rPr>
-        <w:t>Desabilitar anos que não geram dados</w:t>
-      </w:r>
-    </w:p>
-    <w:p>
-      <w:pPr>
-        <w:widowControl w:val="0"/>
-        <w:numPr>
-          <w:ilvl w:val="0"/>
-          <w:numId w:val="0"/>
-        </w:numPr>
-        <w:tabs>
-          <w:tab w:val="clear" w:pos="420"/>
-        </w:tabs>
-        <w:jc w:val="both"/>
-        <w:rPr>
-          <w:rFonts w:hint="default"/>
-        </w:rPr>
-      </w:pPr>
-    </w:p>
-    <w:p>
-      <w:pPr>
-        <w:widowControl w:val="0"/>
-        <w:numPr>
-          <w:ilvl w:val="0"/>
-          <w:numId w:val="0"/>
-        </w:numPr>
-        <w:tabs>
-          <w:tab w:val="clear" w:pos="420"/>
-        </w:tabs>
-        <w:jc w:val="both"/>
-        <w:rPr>
-          <w:rFonts w:hint="default"/>
-        </w:rPr>
-      </w:pPr>
-    </w:p>
-    <w:p>
-      <w:pPr>
-        <w:widowControl w:val="0"/>
-        <w:numPr>
-          <w:ilvl w:val="0"/>
-          <w:numId w:val="0"/>
-        </w:numPr>
-        <w:tabs>
-          <w:tab w:val="clear" w:pos="420"/>
-        </w:tabs>
-        <w:jc w:val="both"/>
-        <w:rPr>
-          <w:rFonts w:hint="default"/>
-        </w:rPr>
-      </w:pPr>
-      <w:r>
-        <w:rPr>
-          <w:rFonts w:hint="default"/>
-        </w:rPr>
-        <w:t>Sugestões:</w:t>
-      </w:r>
-    </w:p>
-    <w:p>
-      <w:pPr>
-        <w:numPr>
-          <w:ilvl w:val="0"/>
-          <w:numId w:val="5"/>
-        </w:numPr>
-        <w:tabs>
-          <w:tab w:val="left" w:pos="420"/>
-        </w:tabs>
-        <w:ind w:left="420" w:leftChars="0" w:hanging="420" w:firstLineChars="0"/>
-        <w:rPr>
-          <w:rFonts w:hint="default"/>
-        </w:rPr>
-      </w:pPr>
-      <w:r>
-        <w:rPr>
-          <w:rFonts w:hint="default"/>
-        </w:rPr>
-        <w:t>?-Opção de não gerar gráfico</w:t>
-      </w:r>
-    </w:p>
-    <w:p>
-      <w:pPr>
-        <w:numPr>
-          <w:ilvl w:val="0"/>
-          <w:numId w:val="5"/>
-        </w:numPr>
-        <w:tabs>
-          <w:tab w:val="left" w:pos="420"/>
-        </w:tabs>
-        <w:ind w:left="420" w:leftChars="0" w:hanging="420" w:firstLineChars="0"/>
-        <w:rPr>
-          <w:rFonts w:hint="default"/>
-        </w:rPr>
-      </w:pPr>
-      <w:r>
-        <w:rPr>
-          <w:rFonts w:hint="default"/>
-        </w:rPr>
-        <w:t>?-Desselecionar Opções</w:t>
-      </w:r>
-    </w:p>
-    <w:p>
-      <w:pPr>
-        <w:numPr>
-          <w:ilvl w:val="0"/>
-          <w:numId w:val="5"/>
-        </w:numPr>
-        <w:tabs>
-          <w:tab w:val="left" w:pos="420"/>
-        </w:tabs>
-        <w:ind w:left="420" w:leftChars="0" w:hanging="420" w:firstLineChars="0"/>
-        <w:rPr>
-          <w:rFonts w:hint="default"/>
-        </w:rPr>
-      </w:pPr>
-      <w:r>
-        <w:rPr>
-          <w:rFonts w:hint="default"/>
-        </w:rPr>
-        <w:t>?-APL volta depois de aplicar no mapa</w:t>
-      </w:r>
-    </w:p>
-    <w:p>
-      <w:pPr>
-        <w:numPr>
-          <w:ilvl w:val="0"/>
-          <w:numId w:val="2"/>
-        </w:numPr>
-        <w:tabs>
-          <w:tab w:val="left" w:pos="420"/>
-        </w:tabs>
-        <w:ind w:left="420" w:leftChars="0" w:hanging="420" w:firstLineChars="0"/>
-        <w:rPr>
-          <w:rFonts w:hint="default"/>
-        </w:rPr>
-      </w:pPr>
-      <w:r>
-        <w:rPr>
-          <w:rFonts w:hint="default"/>
-        </w:rPr>
-        <w:t>?-Info nos Símbolos</w:t>
-      </w:r>
-    </w:p>
-    <w:p>
-      <w:pPr>
-        <w:numPr>
-          <w:numId w:val="0"/>
-        </w:numPr>
-        <w:ind w:leftChars="0"/>
-        <w:rPr>
-          <w:rFonts w:hint="default"/>
-        </w:rPr>
-      </w:pPr>
-    </w:p>
-    <w:p>
-      <w:pPr>
-        <w:numPr>
-          <w:numId w:val="0"/>
-        </w:numPr>
-        <w:ind w:leftChars="0"/>
-        <w:rPr>
-          <w:rFonts w:hint="default"/>
-        </w:rPr>
-      </w:pPr>
-      <w:r>
-        <w:rPr>
-          <w:rFonts w:hint="default"/>
-        </w:rPr>
-        <w:t>Verificar População Total</w:t>
-      </w:r>
-    </w:p>
-    <w:p>
-      <w:pPr>
-        <w:numPr>
-          <w:numId w:val="0"/>
-        </w:numPr>
-        <w:ind w:leftChars="0"/>
-        <w:rPr>
-          <w:rFonts w:hint="default"/>
-        </w:rPr>
-      </w:pPr>
-      <w:r>
-        <w:rPr>
-          <w:rFonts w:hint="default"/>
-        </w:rPr>
-        <w:t>Valores com muitos anos</w:t>
+          <w:numId w:val="3"/>
+        </w:numPr>
+        <w:tabs>
+          <w:tab w:val="left" w:pos="420"/>
+        </w:tabs>
+        <w:ind w:left="420" w:leftChars="0" w:hanging="420" w:firstLineChars="0"/>
+        <w:rPr>
+          <w:rFonts w:hint="default"/>
+        </w:rPr>
+      </w:pPr>
+      <w:r>
+        <w:rPr>
+          <w:rFonts w:hint="default"/>
+        </w:rPr>
+        <w:t>Valores com muitos anos em Qualidade de Vida</w:t>
       </w:r>
       <w:bookmarkStart w:id="0" w:name="_GoBack"/>
       <w:bookmarkEnd w:id="0"/>
-      <w:r>
-        <w:rPr>
-          <w:rFonts w:hint="default"/>
-        </w:rPr>
-        <w:t xml:space="preserve"> em Qualidade de Vida</w:t>
-      </w:r>
+    </w:p>
+    <w:p>
+      <w:pPr>
+        <w:widowControl w:val="0"/>
+        <w:numPr>
+          <w:ilvl w:val="0"/>
+          <w:numId w:val="0"/>
+        </w:numPr>
+        <w:tabs>
+          <w:tab w:val="clear" w:pos="420"/>
+        </w:tabs>
+        <w:jc w:val="both"/>
+        <w:rPr>
+          <w:rFonts w:hint="default"/>
+        </w:rPr>
+      </w:pPr>
+    </w:p>
+    <w:p>
+      <w:pPr>
+        <w:widowControl w:val="0"/>
+        <w:numPr>
+          <w:ilvl w:val="0"/>
+          <w:numId w:val="0"/>
+        </w:numPr>
+        <w:tabs>
+          <w:tab w:val="clear" w:pos="420"/>
+        </w:tabs>
+        <w:jc w:val="both"/>
+        <w:rPr>
+          <w:rFonts w:hint="default"/>
+        </w:rPr>
+      </w:pPr>
+    </w:p>
+    <w:p>
+      <w:pPr>
+        <w:widowControl w:val="0"/>
+        <w:numPr>
+          <w:ilvl w:val="0"/>
+          <w:numId w:val="0"/>
+        </w:numPr>
+        <w:tabs>
+          <w:tab w:val="clear" w:pos="420"/>
+        </w:tabs>
+        <w:jc w:val="both"/>
+        <w:rPr>
+          <w:rFonts w:hint="default"/>
+        </w:rPr>
+      </w:pPr>
+      <w:r>
+        <w:rPr>
+          <w:rFonts w:hint="default"/>
+        </w:rPr>
+        <w:t>Sugestões:</w:t>
+      </w:r>
+    </w:p>
+    <w:p>
+      <w:pPr>
+        <w:numPr>
+          <w:ilvl w:val="0"/>
+          <w:numId w:val="4"/>
+        </w:numPr>
+        <w:tabs>
+          <w:tab w:val="left" w:pos="420"/>
+        </w:tabs>
+        <w:ind w:left="420" w:leftChars="0" w:hanging="420" w:firstLineChars="0"/>
+        <w:rPr>
+          <w:rFonts w:hint="default"/>
+        </w:rPr>
+      </w:pPr>
+      <w:r>
+        <w:rPr>
+          <w:rFonts w:hint="default"/>
+        </w:rPr>
+        <w:t>?-Opção de não gerar gráfico</w:t>
+      </w:r>
+    </w:p>
+    <w:p>
+      <w:pPr>
+        <w:numPr>
+          <w:ilvl w:val="0"/>
+          <w:numId w:val="4"/>
+        </w:numPr>
+        <w:tabs>
+          <w:tab w:val="left" w:pos="420"/>
+        </w:tabs>
+        <w:ind w:left="420" w:leftChars="0" w:hanging="420" w:firstLineChars="0"/>
+        <w:rPr>
+          <w:rFonts w:hint="default"/>
+        </w:rPr>
+      </w:pPr>
+      <w:r>
+        <w:rPr>
+          <w:rFonts w:hint="default"/>
+        </w:rPr>
+        <w:t>?-Desselecionar Opções</w:t>
+      </w:r>
+    </w:p>
+    <w:p>
+      <w:pPr>
+        <w:numPr>
+          <w:ilvl w:val="0"/>
+          <w:numId w:val="4"/>
+        </w:numPr>
+        <w:tabs>
+          <w:tab w:val="left" w:pos="420"/>
+        </w:tabs>
+        <w:ind w:left="420" w:leftChars="0" w:hanging="420" w:firstLineChars="0"/>
+        <w:rPr>
+          <w:rFonts w:hint="default"/>
+        </w:rPr>
+      </w:pPr>
+      <w:r>
+        <w:rPr>
+          <w:rFonts w:hint="default"/>
+        </w:rPr>
+        <w:t>?-APL volta depois de aplicar no mapa</w:t>
+      </w:r>
+    </w:p>
+    <w:p>
+      <w:pPr>
+        <w:numPr>
+          <w:ilvl w:val="0"/>
+          <w:numId w:val="1"/>
+        </w:numPr>
+        <w:tabs>
+          <w:tab w:val="left" w:pos="420"/>
+        </w:tabs>
+        <w:ind w:left="420" w:leftChars="0" w:hanging="420" w:firstLineChars="0"/>
+        <w:rPr>
+          <w:rFonts w:hint="default"/>
+        </w:rPr>
+      </w:pPr>
+      <w:r>
+        <w:rPr>
+          <w:rFonts w:hint="default"/>
+        </w:rPr>
+        <w:t>?-Info nos Símbolos</w:t>
+      </w:r>
+    </w:p>
+    <w:p>
+      <w:pPr>
+        <w:numPr>
+          <w:ilvl w:val="0"/>
+          <w:numId w:val="1"/>
+        </w:numPr>
+        <w:tabs>
+          <w:tab w:val="left" w:pos="420"/>
+        </w:tabs>
+        <w:ind w:left="420" w:leftChars="0" w:hanging="420" w:firstLineChars="0"/>
+        <w:rPr>
+          <w:rFonts w:hint="default"/>
+        </w:rPr>
+      </w:pPr>
+      <w:r>
+        <w:rPr>
+          <w:rFonts w:hint="default"/>
+        </w:rPr>
+        <w:t>Clear na seleção quando mudar de Dominio</w:t>
+      </w:r>
+    </w:p>
+    <w:p>
+      <w:pPr>
+        <w:numPr>
+          <w:ilvl w:val="0"/>
+          <w:numId w:val="0"/>
+        </w:numPr>
+        <w:tabs>
+          <w:tab w:val="clear" w:pos="420"/>
+        </w:tabs>
+        <w:ind w:leftChars="0"/>
+        <w:rPr>
+          <w:rFonts w:hint="default"/>
+        </w:rPr>
+      </w:pPr>
+    </w:p>
+    <w:p>
+      <w:pPr>
+        <w:numPr>
+          <w:ilvl w:val="0"/>
+          <w:numId w:val="0"/>
+        </w:numPr>
+        <w:tabs>
+          <w:tab w:val="clear" w:pos="420"/>
+        </w:tabs>
+        <w:ind w:leftChars="0"/>
+        <w:rPr>
+          <w:rFonts w:hint="default"/>
+        </w:rPr>
+      </w:pPr>
     </w:p>
     <w:sectPr>
       <w:pgSz w:w="11906" w:h="16838"/>
@@ -452,6 +362,26 @@
 
 <file path=word/numbering.xml><?xml version="1.0" encoding="utf-8"?>
 <w:numbering xmlns:wpc="http://schemas.microsoft.com/office/word/2010/wordprocessingCanvas" xmlns:mc="http://schemas.openxmlformats.org/markup-compatibility/2006" xmlns:o="urn:schemas-microsoft-com:office:office" xmlns:r="http://schemas.openxmlformats.org/officeDocument/2006/relationships" xmlns:m="http://schemas.openxmlformats.org/officeDocument/2006/math" xmlns:v="urn:schemas-microsoft-com:vml" xmlns:wp14="http://schemas.microsoft.com/office/word/2010/wordprocessingDrawing" xmlns:wp="http://schemas.openxmlformats.org/drawingml/2006/wordprocessingDrawing" xmlns:w10="urn:schemas-microsoft-com:office:word" xmlns:w="http://schemas.openxmlformats.org/wordprocessingml/2006/main" xmlns:w14="http://schemas.microsoft.com/office/word/2010/wordml" xmlns:wpg="http://schemas.microsoft.com/office/word/2010/wordprocessingGroup" xmlns:wpi="http://schemas.microsoft.com/office/word/2010/wordprocessingInk" xmlns:wne="http://schemas.microsoft.com/office/word/2006/wordml" xmlns:wps="http://schemas.microsoft.com/office/word/2010/wordprocessingShape" mc:Ignorable="w14 wp14">
+  <w:abstractNum w:abstractNumId="1505479304">
+    <w:nsid w:val="59BBCA88"/>
+    <w:multiLevelType w:val="singleLevel"/>
+    <w:tmpl w:val="59BBCA88"/>
+    <w:lvl w:ilvl="0" w:tentative="1">
+      <w:start w:val="1"/>
+      <w:numFmt w:val="bullet"/>
+      <w:lvlText w:val=""/>
+      <w:lvlJc w:val="left"/>
+      <w:pPr>
+        <w:tabs>
+          <w:tab w:val="left" w:pos="420"/>
+        </w:tabs>
+        <w:ind w:left="420" w:leftChars="0" w:hanging="420" w:firstLineChars="0"/>
+      </w:pPr>
+      <w:rPr>
+        <w:rFonts w:hint="default" w:ascii="Wingdings" w:hAnsi="Wingdings"/>
+      </w:rPr>
+    </w:lvl>
+  </w:abstractNum>
   <w:abstractNum w:abstractNumId="1505478848">
     <w:nsid w:val="59BBC8C0"/>
     <w:multiLevelType w:val="multilevel"/>
@@ -632,59 +562,16 @@
       </w:rPr>
     </w:lvl>
   </w:abstractNum>
-  <w:abstractNum w:abstractNumId="1505479304">
-    <w:nsid w:val="59BBCA88"/>
-    <w:multiLevelType w:val="singleLevel"/>
-    <w:tmpl w:val="59BBCA88"/>
-    <w:lvl w:ilvl="0" w:tentative="1">
-      <w:start w:val="1"/>
-      <w:numFmt w:val="bullet"/>
-      <w:lvlText w:val=""/>
-      <w:lvlJc w:val="left"/>
-      <w:pPr>
-        <w:tabs>
-          <w:tab w:val="left" w:pos="420"/>
-        </w:tabs>
-        <w:ind w:left="420" w:leftChars="0" w:hanging="420" w:firstLineChars="0"/>
-      </w:pPr>
-      <w:rPr>
-        <w:rFonts w:hint="default" w:ascii="Wingdings" w:hAnsi="Wingdings"/>
-      </w:rPr>
-    </w:lvl>
-  </w:abstractNum>
-  <w:abstractNum w:abstractNumId="1505828321">
-    <w:nsid w:val="59C11DE1"/>
-    <w:multiLevelType w:val="singleLevel"/>
-    <w:tmpl w:val="59C11DE1"/>
-    <w:lvl w:ilvl="0" w:tentative="1">
-      <w:start w:val="1"/>
-      <w:numFmt w:val="bullet"/>
-      <w:lvlText w:val=""/>
-      <w:lvlJc w:val="left"/>
-      <w:pPr>
-        <w:tabs>
-          <w:tab w:val="left" w:pos="420"/>
-        </w:tabs>
-        <w:ind w:left="420" w:leftChars="0" w:hanging="420" w:firstLineChars="0"/>
-      </w:pPr>
-      <w:rPr>
-        <w:rFonts w:hint="default" w:ascii="Wingdings" w:hAnsi="Wingdings"/>
-      </w:rPr>
-    </w:lvl>
-  </w:abstractNum>
   <w:num w:numId="1">
-    <w:abstractNumId w:val="1505828321"/>
+    <w:abstractNumId w:val="1505478848"/>
   </w:num>
   <w:num w:numId="2">
-    <w:abstractNumId w:val="1505478848"/>
+    <w:abstractNumId w:val="1505484278"/>
   </w:num>
   <w:num w:numId="3">
-    <w:abstractNumId w:val="1505484278"/>
+    <w:abstractNumId w:val="1505754213"/>
   </w:num>
   <w:num w:numId="4">
-    <w:abstractNumId w:val="1505754213"/>
-  </w:num>
-  <w:num w:numId="5">
     <w:abstractNumId w:val="1505479304"/>
   </w:num>
 </w:numbering>

</xml_diff>

<commit_message>
Update - Relatorio Linux
</commit_message>
<xml_diff>
--- a/Pendencias.docx
+++ b/Pendencias.docx
@@ -44,28 +44,6 @@
         <w:ind w:left="420" w:leftChars="0" w:hanging="420" w:firstLineChars="0"/>
         <w:rPr>
           <w:rFonts w:hint="default"/>
-          <w:lang w:val="en-US"/>
-        </w:rPr>
-      </w:pPr>
-      <w:r>
-        <w:rPr>
-          <w:rFonts w:hint="default"/>
-        </w:rPr>
-        <w:t>Gráfico População, dividir gráficos</w:t>
-      </w:r>
-    </w:p>
-    <w:p>
-      <w:pPr>
-        <w:numPr>
-          <w:ilvl w:val="0"/>
-          <w:numId w:val="2"/>
-        </w:numPr>
-        <w:tabs>
-          <w:tab w:val="left" w:pos="420"/>
-        </w:tabs>
-        <w:ind w:left="420" w:leftChars="0" w:hanging="420" w:firstLineChars="0"/>
-        <w:rPr>
-          <w:rFonts w:hint="default"/>
         </w:rPr>
       </w:pPr>
       <w:r>
@@ -79,7 +57,7 @@
       <w:pPr>
         <w:numPr>
           <w:ilvl w:val="0"/>
-          <w:numId w:val="1"/>
+          <w:numId w:val="2"/>
         </w:numPr>
         <w:tabs>
           <w:tab w:val="left" w:pos="420"/>
@@ -136,27 +114,6 @@
           <w:rFonts w:hint="default"/>
         </w:rPr>
         <w:t>Numero acima de “4.20e+3”</w:t>
-      </w:r>
-    </w:p>
-    <w:p>
-      <w:pPr>
-        <w:numPr>
-          <w:ilvl w:val="0"/>
-          <w:numId w:val="3"/>
-        </w:numPr>
-        <w:tabs>
-          <w:tab w:val="left" w:pos="420"/>
-        </w:tabs>
-        <w:ind w:left="420" w:leftChars="0" w:hanging="420" w:firstLineChars="0"/>
-        <w:rPr>
-          <w:rFonts w:hint="default"/>
-        </w:rPr>
-      </w:pPr>
-      <w:r>
-        <w:rPr>
-          <w:rFonts w:hint="default"/>
-        </w:rPr>
-        <w:t>Valores com muitos anos em Qualidade de Vida</w:t>
       </w:r>
       <w:bookmarkStart w:id="0" w:name="_GoBack"/>
       <w:bookmarkEnd w:id="0"/>
@@ -282,7 +239,7 @@
       <w:pPr>
         <w:numPr>
           <w:ilvl w:val="0"/>
-          <w:numId w:val="1"/>
+          <w:numId w:val="2"/>
         </w:numPr>
         <w:tabs>
           <w:tab w:val="left" w:pos="420"/>
@@ -303,7 +260,7 @@
       <w:pPr>
         <w:numPr>
           <w:ilvl w:val="0"/>
-          <w:numId w:val="1"/>
+          <w:numId w:val="2"/>
         </w:numPr>
         <w:tabs>
           <w:tab w:val="left" w:pos="420"/>
@@ -362,6 +319,166 @@
 
 <file path=word/numbering.xml><?xml version="1.0" encoding="utf-8"?>
 <w:numbering xmlns:wpc="http://schemas.microsoft.com/office/word/2010/wordprocessingCanvas" xmlns:mc="http://schemas.openxmlformats.org/markup-compatibility/2006" xmlns:o="urn:schemas-microsoft-com:office:office" xmlns:r="http://schemas.openxmlformats.org/officeDocument/2006/relationships" xmlns:m="http://schemas.openxmlformats.org/officeDocument/2006/math" xmlns:v="urn:schemas-microsoft-com:vml" xmlns:wp14="http://schemas.microsoft.com/office/word/2010/wordprocessingDrawing" xmlns:wp="http://schemas.openxmlformats.org/drawingml/2006/wordprocessingDrawing" xmlns:w10="urn:schemas-microsoft-com:office:word" xmlns:w="http://schemas.openxmlformats.org/wordprocessingml/2006/main" xmlns:w14="http://schemas.microsoft.com/office/word/2010/wordml" xmlns:wpg="http://schemas.microsoft.com/office/word/2010/wordprocessingGroup" xmlns:wpi="http://schemas.microsoft.com/office/word/2010/wordprocessingInk" xmlns:wne="http://schemas.microsoft.com/office/word/2006/wordml" xmlns:wps="http://schemas.microsoft.com/office/word/2010/wordprocessingShape" mc:Ignorable="w14 wp14">
+  <w:abstractNum w:abstractNumId="1505478848">
+    <w:nsid w:val="59BBC8C0"/>
+    <w:multiLevelType w:val="multilevel"/>
+    <w:tmpl w:val="59BBC8C0"/>
+    <w:lvl w:ilvl="0" w:tentative="1">
+      <w:start w:val="1"/>
+      <w:numFmt w:val="bullet"/>
+      <w:lvlText w:val=""/>
+      <w:lvlJc w:val="left"/>
+      <w:pPr>
+        <w:tabs>
+          <w:tab w:val="left" w:pos="420"/>
+        </w:tabs>
+        <w:ind w:left="420" w:leftChars="0" w:hanging="420" w:firstLineChars="0"/>
+      </w:pPr>
+      <w:rPr>
+        <w:rFonts w:hint="default" w:ascii="Wingdings" w:hAnsi="Wingdings"/>
+      </w:rPr>
+    </w:lvl>
+    <w:lvl w:ilvl="1" w:tentative="1">
+      <w:start w:val="1"/>
+      <w:numFmt w:val="bullet"/>
+      <w:lvlText w:val=""/>
+      <w:lvlJc w:val="left"/>
+      <w:pPr>
+        <w:tabs>
+          <w:tab w:val="left" w:pos="840"/>
+        </w:tabs>
+        <w:ind w:left="840" w:leftChars="0" w:hanging="420" w:firstLineChars="0"/>
+      </w:pPr>
+      <w:rPr>
+        <w:rFonts w:hint="default" w:ascii="Wingdings" w:hAnsi="Wingdings"/>
+      </w:rPr>
+    </w:lvl>
+    <w:lvl w:ilvl="2" w:tentative="1">
+      <w:start w:val="1"/>
+      <w:numFmt w:val="bullet"/>
+      <w:lvlText w:val=""/>
+      <w:lvlJc w:val="left"/>
+      <w:pPr>
+        <w:tabs>
+          <w:tab w:val="left" w:pos="1260"/>
+        </w:tabs>
+        <w:ind w:left="1260" w:leftChars="0" w:hanging="420" w:firstLineChars="0"/>
+      </w:pPr>
+      <w:rPr>
+        <w:rFonts w:hint="default" w:ascii="Wingdings" w:hAnsi="Wingdings"/>
+      </w:rPr>
+    </w:lvl>
+    <w:lvl w:ilvl="3" w:tentative="1">
+      <w:start w:val="1"/>
+      <w:numFmt w:val="bullet"/>
+      <w:lvlText w:val=""/>
+      <w:lvlJc w:val="left"/>
+      <w:pPr>
+        <w:tabs>
+          <w:tab w:val="left" w:pos="1680"/>
+        </w:tabs>
+        <w:ind w:left="1680" w:leftChars="0" w:hanging="420" w:firstLineChars="0"/>
+      </w:pPr>
+      <w:rPr>
+        <w:rFonts w:hint="default" w:ascii="Wingdings" w:hAnsi="Wingdings"/>
+      </w:rPr>
+    </w:lvl>
+    <w:lvl w:ilvl="4" w:tentative="1">
+      <w:start w:val="1"/>
+      <w:numFmt w:val="bullet"/>
+      <w:lvlText w:val=""/>
+      <w:lvlJc w:val="left"/>
+      <w:pPr>
+        <w:tabs>
+          <w:tab w:val="left" w:pos="2100"/>
+        </w:tabs>
+        <w:ind w:left="2100" w:leftChars="0" w:hanging="420" w:firstLineChars="0"/>
+      </w:pPr>
+      <w:rPr>
+        <w:rFonts w:hint="default" w:ascii="Wingdings" w:hAnsi="Wingdings"/>
+      </w:rPr>
+    </w:lvl>
+    <w:lvl w:ilvl="5" w:tentative="1">
+      <w:start w:val="1"/>
+      <w:numFmt w:val="bullet"/>
+      <w:lvlText w:val=""/>
+      <w:lvlJc w:val="left"/>
+      <w:pPr>
+        <w:tabs>
+          <w:tab w:val="left" w:pos="2520"/>
+        </w:tabs>
+        <w:ind w:left="2520" w:leftChars="0" w:hanging="420" w:firstLineChars="0"/>
+      </w:pPr>
+      <w:rPr>
+        <w:rFonts w:hint="default" w:ascii="Wingdings" w:hAnsi="Wingdings"/>
+      </w:rPr>
+    </w:lvl>
+    <w:lvl w:ilvl="6" w:tentative="1">
+      <w:start w:val="1"/>
+      <w:numFmt w:val="bullet"/>
+      <w:lvlText w:val=""/>
+      <w:lvlJc w:val="left"/>
+      <w:pPr>
+        <w:tabs>
+          <w:tab w:val="left" w:pos="2940"/>
+        </w:tabs>
+        <w:ind w:left="2940" w:leftChars="0" w:hanging="420" w:firstLineChars="0"/>
+      </w:pPr>
+      <w:rPr>
+        <w:rFonts w:hint="default" w:ascii="Wingdings" w:hAnsi="Wingdings"/>
+      </w:rPr>
+    </w:lvl>
+    <w:lvl w:ilvl="7" w:tentative="1">
+      <w:start w:val="1"/>
+      <w:numFmt w:val="bullet"/>
+      <w:lvlText w:val=""/>
+      <w:lvlJc w:val="left"/>
+      <w:pPr>
+        <w:tabs>
+          <w:tab w:val="left" w:pos="3360"/>
+        </w:tabs>
+        <w:ind w:left="3360" w:leftChars="0" w:hanging="420" w:firstLineChars="0"/>
+      </w:pPr>
+      <w:rPr>
+        <w:rFonts w:hint="default" w:ascii="Wingdings" w:hAnsi="Wingdings"/>
+      </w:rPr>
+    </w:lvl>
+    <w:lvl w:ilvl="8" w:tentative="1">
+      <w:start w:val="1"/>
+      <w:numFmt w:val="bullet"/>
+      <w:lvlText w:val=""/>
+      <w:lvlJc w:val="left"/>
+      <w:pPr>
+        <w:tabs>
+          <w:tab w:val="left" w:pos="3780"/>
+        </w:tabs>
+        <w:ind w:left="3780" w:leftChars="0" w:hanging="420" w:firstLineChars="0"/>
+      </w:pPr>
+      <w:rPr>
+        <w:rFonts w:hint="default" w:ascii="Wingdings" w:hAnsi="Wingdings"/>
+      </w:rPr>
+    </w:lvl>
+  </w:abstractNum>
+  <w:abstractNum w:abstractNumId="1505754213">
+    <w:nsid w:val="59BFFC65"/>
+    <w:multiLevelType w:val="singleLevel"/>
+    <w:tmpl w:val="59BFFC65"/>
+    <w:lvl w:ilvl="0" w:tentative="1">
+      <w:start w:val="1"/>
+      <w:numFmt w:val="bullet"/>
+      <w:lvlText w:val=""/>
+      <w:lvlJc w:val="left"/>
+      <w:pPr>
+        <w:tabs>
+          <w:tab w:val="left" w:pos="420"/>
+        </w:tabs>
+        <w:ind w:left="420" w:leftChars="0" w:hanging="420" w:firstLineChars="0"/>
+      </w:pPr>
+      <w:rPr>
+        <w:rFonts w:hint="default" w:ascii="Wingdings" w:hAnsi="Wingdings"/>
+      </w:rPr>
+    </w:lvl>
+  </w:abstractNum>
   <w:abstractNum w:abstractNumId="1505479304">
     <w:nsid w:val="59BBCA88"/>
     <w:multiLevelType w:val="singleLevel"/>
@@ -376,146 +493,6 @@
           <w:tab w:val="left" w:pos="420"/>
         </w:tabs>
         <w:ind w:left="420" w:leftChars="0" w:hanging="420" w:firstLineChars="0"/>
-      </w:pPr>
-      <w:rPr>
-        <w:rFonts w:hint="default" w:ascii="Wingdings" w:hAnsi="Wingdings"/>
-      </w:rPr>
-    </w:lvl>
-  </w:abstractNum>
-  <w:abstractNum w:abstractNumId="1505478848">
-    <w:nsid w:val="59BBC8C0"/>
-    <w:multiLevelType w:val="multilevel"/>
-    <w:tmpl w:val="59BBC8C0"/>
-    <w:lvl w:ilvl="0" w:tentative="1">
-      <w:start w:val="1"/>
-      <w:numFmt w:val="bullet"/>
-      <w:lvlText w:val=""/>
-      <w:lvlJc w:val="left"/>
-      <w:pPr>
-        <w:tabs>
-          <w:tab w:val="left" w:pos="420"/>
-        </w:tabs>
-        <w:ind w:left="420" w:leftChars="0" w:hanging="420" w:firstLineChars="0"/>
-      </w:pPr>
-      <w:rPr>
-        <w:rFonts w:hint="default" w:ascii="Wingdings" w:hAnsi="Wingdings"/>
-      </w:rPr>
-    </w:lvl>
-    <w:lvl w:ilvl="1" w:tentative="1">
-      <w:start w:val="1"/>
-      <w:numFmt w:val="bullet"/>
-      <w:lvlText w:val=""/>
-      <w:lvlJc w:val="left"/>
-      <w:pPr>
-        <w:tabs>
-          <w:tab w:val="left" w:pos="840"/>
-        </w:tabs>
-        <w:ind w:left="840" w:leftChars="0" w:hanging="420" w:firstLineChars="0"/>
-      </w:pPr>
-      <w:rPr>
-        <w:rFonts w:hint="default" w:ascii="Wingdings" w:hAnsi="Wingdings"/>
-      </w:rPr>
-    </w:lvl>
-    <w:lvl w:ilvl="2" w:tentative="1">
-      <w:start w:val="1"/>
-      <w:numFmt w:val="bullet"/>
-      <w:lvlText w:val=""/>
-      <w:lvlJc w:val="left"/>
-      <w:pPr>
-        <w:tabs>
-          <w:tab w:val="left" w:pos="1260"/>
-        </w:tabs>
-        <w:ind w:left="1260" w:leftChars="0" w:hanging="420" w:firstLineChars="0"/>
-      </w:pPr>
-      <w:rPr>
-        <w:rFonts w:hint="default" w:ascii="Wingdings" w:hAnsi="Wingdings"/>
-      </w:rPr>
-    </w:lvl>
-    <w:lvl w:ilvl="3" w:tentative="1">
-      <w:start w:val="1"/>
-      <w:numFmt w:val="bullet"/>
-      <w:lvlText w:val=""/>
-      <w:lvlJc w:val="left"/>
-      <w:pPr>
-        <w:tabs>
-          <w:tab w:val="left" w:pos="1680"/>
-        </w:tabs>
-        <w:ind w:left="1680" w:leftChars="0" w:hanging="420" w:firstLineChars="0"/>
-      </w:pPr>
-      <w:rPr>
-        <w:rFonts w:hint="default" w:ascii="Wingdings" w:hAnsi="Wingdings"/>
-      </w:rPr>
-    </w:lvl>
-    <w:lvl w:ilvl="4" w:tentative="1">
-      <w:start w:val="1"/>
-      <w:numFmt w:val="bullet"/>
-      <w:lvlText w:val=""/>
-      <w:lvlJc w:val="left"/>
-      <w:pPr>
-        <w:tabs>
-          <w:tab w:val="left" w:pos="2100"/>
-        </w:tabs>
-        <w:ind w:left="2100" w:leftChars="0" w:hanging="420" w:firstLineChars="0"/>
-      </w:pPr>
-      <w:rPr>
-        <w:rFonts w:hint="default" w:ascii="Wingdings" w:hAnsi="Wingdings"/>
-      </w:rPr>
-    </w:lvl>
-    <w:lvl w:ilvl="5" w:tentative="1">
-      <w:start w:val="1"/>
-      <w:numFmt w:val="bullet"/>
-      <w:lvlText w:val=""/>
-      <w:lvlJc w:val="left"/>
-      <w:pPr>
-        <w:tabs>
-          <w:tab w:val="left" w:pos="2520"/>
-        </w:tabs>
-        <w:ind w:left="2520" w:leftChars="0" w:hanging="420" w:firstLineChars="0"/>
-      </w:pPr>
-      <w:rPr>
-        <w:rFonts w:hint="default" w:ascii="Wingdings" w:hAnsi="Wingdings"/>
-      </w:rPr>
-    </w:lvl>
-    <w:lvl w:ilvl="6" w:tentative="1">
-      <w:start w:val="1"/>
-      <w:numFmt w:val="bullet"/>
-      <w:lvlText w:val=""/>
-      <w:lvlJc w:val="left"/>
-      <w:pPr>
-        <w:tabs>
-          <w:tab w:val="left" w:pos="2940"/>
-        </w:tabs>
-        <w:ind w:left="2940" w:leftChars="0" w:hanging="420" w:firstLineChars="0"/>
-      </w:pPr>
-      <w:rPr>
-        <w:rFonts w:hint="default" w:ascii="Wingdings" w:hAnsi="Wingdings"/>
-      </w:rPr>
-    </w:lvl>
-    <w:lvl w:ilvl="7" w:tentative="1">
-      <w:start w:val="1"/>
-      <w:numFmt w:val="bullet"/>
-      <w:lvlText w:val=""/>
-      <w:lvlJc w:val="left"/>
-      <w:pPr>
-        <w:tabs>
-          <w:tab w:val="left" w:pos="3360"/>
-        </w:tabs>
-        <w:ind w:left="3360" w:leftChars="0" w:hanging="420" w:firstLineChars="0"/>
-      </w:pPr>
-      <w:rPr>
-        <w:rFonts w:hint="default" w:ascii="Wingdings" w:hAnsi="Wingdings"/>
-      </w:rPr>
-    </w:lvl>
-    <w:lvl w:ilvl="8" w:tentative="1">
-      <w:start w:val="1"/>
-      <w:numFmt w:val="bullet"/>
-      <w:lvlText w:val=""/>
-      <w:lvlJc w:val="left"/>
-      <w:pPr>
-        <w:tabs>
-          <w:tab w:val="left" w:pos="3780"/>
-        </w:tabs>
-        <w:ind w:left="3780" w:leftChars="0" w:hanging="420" w:firstLineChars="0"/>
       </w:pPr>
       <w:rPr>
         <w:rFonts w:hint="default" w:ascii="Wingdings" w:hAnsi="Wingdings"/>
@@ -542,31 +519,11 @@
       </w:rPr>
     </w:lvl>
   </w:abstractNum>
-  <w:abstractNum w:abstractNumId="1505754213">
-    <w:nsid w:val="59BFFC65"/>
-    <w:multiLevelType w:val="singleLevel"/>
-    <w:tmpl w:val="59BFFC65"/>
-    <w:lvl w:ilvl="0" w:tentative="1">
-      <w:start w:val="1"/>
-      <w:numFmt w:val="bullet"/>
-      <w:lvlText w:val=""/>
-      <w:lvlJc w:val="left"/>
-      <w:pPr>
-        <w:tabs>
-          <w:tab w:val="left" w:pos="420"/>
-        </w:tabs>
-        <w:ind w:left="420" w:leftChars="0" w:hanging="420" w:firstLineChars="0"/>
-      </w:pPr>
-      <w:rPr>
-        <w:rFonts w:hint="default" w:ascii="Wingdings" w:hAnsi="Wingdings"/>
-      </w:rPr>
-    </w:lvl>
-  </w:abstractNum>
   <w:num w:numId="1">
-    <w:abstractNumId w:val="1505478848"/>
+    <w:abstractNumId w:val="1505484278"/>
   </w:num>
   <w:num w:numId="2">
-    <w:abstractNumId w:val="1505484278"/>
+    <w:abstractNumId w:val="1505478848"/>
   </w:num>
   <w:num w:numId="3">
     <w:abstractNumId w:val="1505754213"/>

</xml_diff>

<commit_message>
Update - Correção de Bugs
</commit_message>
<xml_diff>
--- a/Pendencias.docx
+++ b/Pendencias.docx
@@ -71,7 +71,28 @@
         <w:rPr>
           <w:rFonts w:hint="default"/>
         </w:rPr>
-        <w:t>Gráfico sem seleção, após mudar de divisão com seleção fechada</w:t>
+        <w:t>Gráfico sem seleção, após mudar de divisão com seleção fechad</w:t>
+      </w:r>
+    </w:p>
+    <w:p>
+      <w:pPr>
+        <w:numPr>
+          <w:ilvl w:val="1"/>
+          <w:numId w:val="2"/>
+        </w:numPr>
+        <w:tabs>
+          <w:tab w:val="left" w:pos="840"/>
+        </w:tabs>
+        <w:ind w:left="840" w:leftChars="0" w:hanging="420" w:firstLineChars="0"/>
+        <w:rPr>
+          <w:rFonts w:hint="default"/>
+        </w:rPr>
+      </w:pPr>
+      <w:r>
+        <w:rPr>
+          <w:rFonts w:hint="default"/>
+        </w:rPr>
+        <w:t>Limpar mapa quando mudar de divisao sem seleção</w:t>
       </w:r>
     </w:p>
     <w:p>
@@ -115,40 +136,260 @@
         </w:rPr>
         <w:t>Numero acima de “4.20e+3”</w:t>
       </w:r>
+    </w:p>
+    <w:p>
+      <w:pPr>
+        <w:numPr>
+          <w:ilvl w:val="0"/>
+          <w:numId w:val="3"/>
+        </w:numPr>
+        <w:tabs>
+          <w:tab w:val="left" w:pos="420"/>
+        </w:tabs>
+        <w:ind w:left="420" w:leftChars="0" w:hanging="420" w:firstLineChars="0"/>
+        <w:rPr>
+          <w:rFonts w:hint="default"/>
+        </w:rPr>
+      </w:pPr>
+      <w:r>
+        <w:rPr>
+          <w:rFonts w:hint="default"/>
+        </w:rPr>
+        <w:t>Drop Down no Patentes</w:t>
+      </w:r>
+    </w:p>
+    <w:p>
+      <w:pPr>
+        <w:numPr>
+          <w:ilvl w:val="0"/>
+          <w:numId w:val="3"/>
+        </w:numPr>
+        <w:tabs>
+          <w:tab w:val="left" w:pos="420"/>
+        </w:tabs>
+        <w:ind w:left="420" w:leftChars="0" w:hanging="420" w:firstLineChars="0"/>
+      </w:pPr>
+      <w:r>
+        <w:rPr>
+          <w:rFonts w:hint="default"/>
+        </w:rPr>
+        <w:t>Quando o ano é unico e é o mesmo que o selecionado, bloco permanece no lugar</w:t>
+      </w:r>
+    </w:p>
+    <w:p>
+      <w:pPr>
+        <w:numPr>
+          <w:ilvl w:val="0"/>
+          <w:numId w:val="3"/>
+        </w:numPr>
+        <w:tabs>
+          <w:tab w:val="left" w:pos="420"/>
+        </w:tabs>
+        <w:ind w:left="420" w:leftChars="0" w:hanging="420" w:firstLineChars="0"/>
+        <w:rPr>
+          <w:rFonts w:hint="default"/>
+        </w:rPr>
+      </w:pPr>
+      <w:r>
+        <w:t xml:space="preserve">MesoRegiao: </w:t>
+      </w:r>
+      <w:r>
+        <w:t>Economia - &gt; Receitas de Transferência e Repasses</w:t>
+      </w:r>
+    </w:p>
+    <w:p>
+      <w:pPr>
+        <w:widowControl w:val="0"/>
+        <w:numPr>
+          <w:ilvl w:val="0"/>
+          <w:numId w:val="0"/>
+        </w:numPr>
+        <w:tabs>
+          <w:tab w:val="clear" w:pos="420"/>
+        </w:tabs>
+        <w:jc w:val="both"/>
+        <w:rPr>
+          <w:rFonts w:hint="default"/>
+        </w:rPr>
+      </w:pPr>
+    </w:p>
+    <w:p>
+      <w:pPr>
+        <w:widowControl w:val="0"/>
+        <w:numPr>
+          <w:ilvl w:val="0"/>
+          <w:numId w:val="0"/>
+        </w:numPr>
+        <w:tabs>
+          <w:tab w:val="clear" w:pos="420"/>
+        </w:tabs>
+        <w:jc w:val="both"/>
+        <w:rPr>
+          <w:rFonts w:hint="default"/>
+        </w:rPr>
+      </w:pPr>
+    </w:p>
+    <w:p>
+      <w:pPr>
+        <w:widowControl w:val="0"/>
+        <w:numPr>
+          <w:ilvl w:val="0"/>
+          <w:numId w:val="0"/>
+        </w:numPr>
+        <w:tabs>
+          <w:tab w:val="clear" w:pos="420"/>
+        </w:tabs>
+        <w:jc w:val="both"/>
+        <w:rPr>
+          <w:rFonts w:hint="default"/>
+        </w:rPr>
+      </w:pPr>
+    </w:p>
+    <w:p>
+      <w:pPr>
+        <w:widowControl w:val="0"/>
+        <w:numPr>
+          <w:ilvl w:val="0"/>
+          <w:numId w:val="0"/>
+        </w:numPr>
+        <w:tabs>
+          <w:tab w:val="clear" w:pos="420"/>
+        </w:tabs>
+        <w:jc w:val="both"/>
+        <w:rPr>
+          <w:rFonts w:hint="default"/>
+        </w:rPr>
+      </w:pPr>
+    </w:p>
+    <w:p>
+      <w:pPr>
+        <w:widowControl w:val="0"/>
+        <w:numPr>
+          <w:ilvl w:val="0"/>
+          <w:numId w:val="0"/>
+        </w:numPr>
+        <w:tabs>
+          <w:tab w:val="clear" w:pos="420"/>
+        </w:tabs>
+        <w:jc w:val="both"/>
+        <w:rPr>
+          <w:rFonts w:hint="default"/>
+        </w:rPr>
+      </w:pPr>
+    </w:p>
+    <w:p>
+      <w:pPr>
+        <w:widowControl w:val="0"/>
+        <w:numPr>
+          <w:ilvl w:val="0"/>
+          <w:numId w:val="0"/>
+        </w:numPr>
+        <w:tabs>
+          <w:tab w:val="clear" w:pos="420"/>
+        </w:tabs>
+        <w:jc w:val="both"/>
+        <w:rPr>
+          <w:rFonts w:hint="default"/>
+        </w:rPr>
+      </w:pPr>
+    </w:p>
+    <w:p>
+      <w:pPr>
+        <w:widowControl w:val="0"/>
+        <w:numPr>
+          <w:ilvl w:val="0"/>
+          <w:numId w:val="0"/>
+        </w:numPr>
+        <w:tabs>
+          <w:tab w:val="clear" w:pos="420"/>
+        </w:tabs>
+        <w:jc w:val="both"/>
+        <w:rPr>
+          <w:rFonts w:hint="default"/>
+        </w:rPr>
+      </w:pPr>
+    </w:p>
+    <w:p>
+      <w:pPr>
+        <w:widowControl w:val="0"/>
+        <w:numPr>
+          <w:ilvl w:val="0"/>
+          <w:numId w:val="0"/>
+        </w:numPr>
+        <w:tabs>
+          <w:tab w:val="clear" w:pos="420"/>
+        </w:tabs>
+        <w:jc w:val="both"/>
+        <w:rPr>
+          <w:rFonts w:hint="default"/>
+        </w:rPr>
+      </w:pPr>
+    </w:p>
+    <w:p>
+      <w:pPr>
+        <w:widowControl w:val="0"/>
+        <w:numPr>
+          <w:ilvl w:val="0"/>
+          <w:numId w:val="0"/>
+        </w:numPr>
+        <w:tabs>
+          <w:tab w:val="clear" w:pos="420"/>
+        </w:tabs>
+        <w:jc w:val="both"/>
+        <w:rPr>
+          <w:rFonts w:hint="default"/>
+        </w:rPr>
+      </w:pPr>
+    </w:p>
+    <w:p>
+      <w:pPr>
+        <w:widowControl w:val="0"/>
+        <w:numPr>
+          <w:ilvl w:val="0"/>
+          <w:numId w:val="0"/>
+        </w:numPr>
+        <w:tabs>
+          <w:tab w:val="clear" w:pos="420"/>
+        </w:tabs>
+        <w:jc w:val="both"/>
+        <w:rPr>
+          <w:rFonts w:hint="default"/>
+        </w:rPr>
+      </w:pPr>
+    </w:p>
+    <w:p>
+      <w:pPr>
+        <w:widowControl w:val="0"/>
+        <w:numPr>
+          <w:ilvl w:val="0"/>
+          <w:numId w:val="0"/>
+        </w:numPr>
+        <w:tabs>
+          <w:tab w:val="clear" w:pos="420"/>
+        </w:tabs>
+        <w:jc w:val="both"/>
+        <w:rPr>
+          <w:rFonts w:hint="default"/>
+        </w:rPr>
+      </w:pPr>
+    </w:p>
+    <w:p>
+      <w:pPr>
+        <w:widowControl w:val="0"/>
+        <w:numPr>
+          <w:ilvl w:val="0"/>
+          <w:numId w:val="0"/>
+        </w:numPr>
+        <w:tabs>
+          <w:tab w:val="clear" w:pos="420"/>
+        </w:tabs>
+        <w:jc w:val="both"/>
+        <w:rPr>
+          <w:rFonts w:hint="default"/>
+        </w:rPr>
+      </w:pPr>
       <w:bookmarkStart w:id="0" w:name="_GoBack"/>
       <w:bookmarkEnd w:id="0"/>
-    </w:p>
-    <w:p>
-      <w:pPr>
-        <w:widowControl w:val="0"/>
-        <w:numPr>
-          <w:ilvl w:val="0"/>
-          <w:numId w:val="0"/>
-        </w:numPr>
-        <w:tabs>
-          <w:tab w:val="clear" w:pos="420"/>
-        </w:tabs>
-        <w:jc w:val="both"/>
-        <w:rPr>
-          <w:rFonts w:hint="default"/>
-        </w:rPr>
-      </w:pPr>
-    </w:p>
-    <w:p>
-      <w:pPr>
-        <w:widowControl w:val="0"/>
-        <w:numPr>
-          <w:ilvl w:val="0"/>
-          <w:numId w:val="0"/>
-        </w:numPr>
-        <w:tabs>
-          <w:tab w:val="clear" w:pos="420"/>
-        </w:tabs>
-        <w:jc w:val="both"/>
-        <w:rPr>
-          <w:rFonts w:hint="default"/>
-        </w:rPr>
-      </w:pPr>
     </w:p>
     <w:p>
       <w:pPr>
@@ -319,150 +560,10 @@
 
 <file path=word/numbering.xml><?xml version="1.0" encoding="utf-8"?>
 <w:numbering xmlns:wpc="http://schemas.microsoft.com/office/word/2010/wordprocessingCanvas" xmlns:mc="http://schemas.openxmlformats.org/markup-compatibility/2006" xmlns:o="urn:schemas-microsoft-com:office:office" xmlns:r="http://schemas.openxmlformats.org/officeDocument/2006/relationships" xmlns:m="http://schemas.openxmlformats.org/officeDocument/2006/math" xmlns:v="urn:schemas-microsoft-com:vml" xmlns:wp14="http://schemas.microsoft.com/office/word/2010/wordprocessingDrawing" xmlns:wp="http://schemas.openxmlformats.org/drawingml/2006/wordprocessingDrawing" xmlns:w10="urn:schemas-microsoft-com:office:word" xmlns:w="http://schemas.openxmlformats.org/wordprocessingml/2006/main" xmlns:w14="http://schemas.microsoft.com/office/word/2010/wordml" xmlns:wpg="http://schemas.microsoft.com/office/word/2010/wordprocessingGroup" xmlns:wpi="http://schemas.microsoft.com/office/word/2010/wordprocessingInk" xmlns:wne="http://schemas.microsoft.com/office/word/2006/wordml" xmlns:wps="http://schemas.microsoft.com/office/word/2010/wordprocessingShape" mc:Ignorable="w14 wp14">
-  <w:abstractNum w:abstractNumId="1505478848">
-    <w:nsid w:val="59BBC8C0"/>
-    <w:multiLevelType w:val="multilevel"/>
-    <w:tmpl w:val="59BBC8C0"/>
-    <w:lvl w:ilvl="0" w:tentative="1">
-      <w:start w:val="1"/>
-      <w:numFmt w:val="bullet"/>
-      <w:lvlText w:val=""/>
-      <w:lvlJc w:val="left"/>
-      <w:pPr>
-        <w:tabs>
-          <w:tab w:val="left" w:pos="420"/>
-        </w:tabs>
-        <w:ind w:left="420" w:leftChars="0" w:hanging="420" w:firstLineChars="0"/>
-      </w:pPr>
-      <w:rPr>
-        <w:rFonts w:hint="default" w:ascii="Wingdings" w:hAnsi="Wingdings"/>
-      </w:rPr>
-    </w:lvl>
-    <w:lvl w:ilvl="1" w:tentative="1">
-      <w:start w:val="1"/>
-      <w:numFmt w:val="bullet"/>
-      <w:lvlText w:val=""/>
-      <w:lvlJc w:val="left"/>
-      <w:pPr>
-        <w:tabs>
-          <w:tab w:val="left" w:pos="840"/>
-        </w:tabs>
-        <w:ind w:left="840" w:leftChars="0" w:hanging="420" w:firstLineChars="0"/>
-      </w:pPr>
-      <w:rPr>
-        <w:rFonts w:hint="default" w:ascii="Wingdings" w:hAnsi="Wingdings"/>
-      </w:rPr>
-    </w:lvl>
-    <w:lvl w:ilvl="2" w:tentative="1">
-      <w:start w:val="1"/>
-      <w:numFmt w:val="bullet"/>
-      <w:lvlText w:val=""/>
-      <w:lvlJc w:val="left"/>
-      <w:pPr>
-        <w:tabs>
-          <w:tab w:val="left" w:pos="1260"/>
-        </w:tabs>
-        <w:ind w:left="1260" w:leftChars="0" w:hanging="420" w:firstLineChars="0"/>
-      </w:pPr>
-      <w:rPr>
-        <w:rFonts w:hint="default" w:ascii="Wingdings" w:hAnsi="Wingdings"/>
-      </w:rPr>
-    </w:lvl>
-    <w:lvl w:ilvl="3" w:tentative="1">
-      <w:start w:val="1"/>
-      <w:numFmt w:val="bullet"/>
-      <w:lvlText w:val=""/>
-      <w:lvlJc w:val="left"/>
-      <w:pPr>
-        <w:tabs>
-          <w:tab w:val="left" w:pos="1680"/>
-        </w:tabs>
-        <w:ind w:left="1680" w:leftChars="0" w:hanging="420" w:firstLineChars="0"/>
-      </w:pPr>
-      <w:rPr>
-        <w:rFonts w:hint="default" w:ascii="Wingdings" w:hAnsi="Wingdings"/>
-      </w:rPr>
-    </w:lvl>
-    <w:lvl w:ilvl="4" w:tentative="1">
-      <w:start w:val="1"/>
-      <w:numFmt w:val="bullet"/>
-      <w:lvlText w:val=""/>
-      <w:lvlJc w:val="left"/>
-      <w:pPr>
-        <w:tabs>
-          <w:tab w:val="left" w:pos="2100"/>
-        </w:tabs>
-        <w:ind w:left="2100" w:leftChars="0" w:hanging="420" w:firstLineChars="0"/>
-      </w:pPr>
-      <w:rPr>
-        <w:rFonts w:hint="default" w:ascii="Wingdings" w:hAnsi="Wingdings"/>
-      </w:rPr>
-    </w:lvl>
-    <w:lvl w:ilvl="5" w:tentative="1">
-      <w:start w:val="1"/>
-      <w:numFmt w:val="bullet"/>
-      <w:lvlText w:val=""/>
-      <w:lvlJc w:val="left"/>
-      <w:pPr>
-        <w:tabs>
-          <w:tab w:val="left" w:pos="2520"/>
-        </w:tabs>
-        <w:ind w:left="2520" w:leftChars="0" w:hanging="420" w:firstLineChars="0"/>
-      </w:pPr>
-      <w:rPr>
-        <w:rFonts w:hint="default" w:ascii="Wingdings" w:hAnsi="Wingdings"/>
-      </w:rPr>
-    </w:lvl>
-    <w:lvl w:ilvl="6" w:tentative="1">
-      <w:start w:val="1"/>
-      <w:numFmt w:val="bullet"/>
-      <w:lvlText w:val=""/>
-      <w:lvlJc w:val="left"/>
-      <w:pPr>
-        <w:tabs>
-          <w:tab w:val="left" w:pos="2940"/>
-        </w:tabs>
-        <w:ind w:left="2940" w:leftChars="0" w:hanging="420" w:firstLineChars="0"/>
-      </w:pPr>
-      <w:rPr>
-        <w:rFonts w:hint="default" w:ascii="Wingdings" w:hAnsi="Wingdings"/>
-      </w:rPr>
-    </w:lvl>
-    <w:lvl w:ilvl="7" w:tentative="1">
-      <w:start w:val="1"/>
-      <w:numFmt w:val="bullet"/>
-      <w:lvlText w:val=""/>
-      <w:lvlJc w:val="left"/>
-      <w:pPr>
-        <w:tabs>
-          <w:tab w:val="left" w:pos="3360"/>
-        </w:tabs>
-        <w:ind w:left="3360" w:leftChars="0" w:hanging="420" w:firstLineChars="0"/>
-      </w:pPr>
-      <w:rPr>
-        <w:rFonts w:hint="default" w:ascii="Wingdings" w:hAnsi="Wingdings"/>
-      </w:rPr>
-    </w:lvl>
-    <w:lvl w:ilvl="8" w:tentative="1">
-      <w:start w:val="1"/>
-      <w:numFmt w:val="bullet"/>
-      <w:lvlText w:val=""/>
-      <w:lvlJc w:val="left"/>
-      <w:pPr>
-        <w:tabs>
-          <w:tab w:val="left" w:pos="3780"/>
-        </w:tabs>
-        <w:ind w:left="3780" w:leftChars="0" w:hanging="420" w:firstLineChars="0"/>
-      </w:pPr>
-      <w:rPr>
-        <w:rFonts w:hint="default" w:ascii="Wingdings" w:hAnsi="Wingdings"/>
-      </w:rPr>
-    </w:lvl>
-  </w:abstractNum>
-  <w:abstractNum w:abstractNumId="1505754213">
-    <w:nsid w:val="59BFFC65"/>
+  <w:abstractNum w:abstractNumId="1505484278">
+    <w:nsid w:val="59BBDDF6"/>
     <w:multiLevelType w:val="singleLevel"/>
-    <w:tmpl w:val="59BFFC65"/>
+    <w:tmpl w:val="59BBDDF6"/>
     <w:lvl w:ilvl="0" w:tentative="1">
       <w:start w:val="1"/>
       <w:numFmt w:val="bullet"/>
@@ -499,10 +600,150 @@
       </w:rPr>
     </w:lvl>
   </w:abstractNum>
-  <w:abstractNum w:abstractNumId="1505484278">
-    <w:nsid w:val="59BBDDF6"/>
+  <w:abstractNum w:abstractNumId="1505478848">
+    <w:nsid w:val="59BBC8C0"/>
+    <w:multiLevelType w:val="multilevel"/>
+    <w:tmpl w:val="59BBC8C0"/>
+    <w:lvl w:ilvl="0" w:tentative="1">
+      <w:start w:val="1"/>
+      <w:numFmt w:val="bullet"/>
+      <w:lvlText w:val=""/>
+      <w:lvlJc w:val="left"/>
+      <w:pPr>
+        <w:tabs>
+          <w:tab w:val="left" w:pos="420"/>
+        </w:tabs>
+        <w:ind w:left="420" w:leftChars="0" w:hanging="420" w:firstLineChars="0"/>
+      </w:pPr>
+      <w:rPr>
+        <w:rFonts w:hint="default" w:ascii="Wingdings" w:hAnsi="Wingdings"/>
+      </w:rPr>
+    </w:lvl>
+    <w:lvl w:ilvl="1" w:tentative="1">
+      <w:start w:val="1"/>
+      <w:numFmt w:val="bullet"/>
+      <w:lvlText w:val=""/>
+      <w:lvlJc w:val="left"/>
+      <w:pPr>
+        <w:tabs>
+          <w:tab w:val="left" w:pos="840"/>
+        </w:tabs>
+        <w:ind w:left="840" w:leftChars="0" w:hanging="420" w:firstLineChars="0"/>
+      </w:pPr>
+      <w:rPr>
+        <w:rFonts w:hint="default" w:ascii="Wingdings" w:hAnsi="Wingdings"/>
+      </w:rPr>
+    </w:lvl>
+    <w:lvl w:ilvl="2" w:tentative="1">
+      <w:start w:val="1"/>
+      <w:numFmt w:val="bullet"/>
+      <w:lvlText w:val=""/>
+      <w:lvlJc w:val="left"/>
+      <w:pPr>
+        <w:tabs>
+          <w:tab w:val="left" w:pos="1260"/>
+        </w:tabs>
+        <w:ind w:left="1260" w:leftChars="0" w:hanging="420" w:firstLineChars="0"/>
+      </w:pPr>
+      <w:rPr>
+        <w:rFonts w:hint="default" w:ascii="Wingdings" w:hAnsi="Wingdings"/>
+      </w:rPr>
+    </w:lvl>
+    <w:lvl w:ilvl="3" w:tentative="1">
+      <w:start w:val="1"/>
+      <w:numFmt w:val="bullet"/>
+      <w:lvlText w:val=""/>
+      <w:lvlJc w:val="left"/>
+      <w:pPr>
+        <w:tabs>
+          <w:tab w:val="left" w:pos="1680"/>
+        </w:tabs>
+        <w:ind w:left="1680" w:leftChars="0" w:hanging="420" w:firstLineChars="0"/>
+      </w:pPr>
+      <w:rPr>
+        <w:rFonts w:hint="default" w:ascii="Wingdings" w:hAnsi="Wingdings"/>
+      </w:rPr>
+    </w:lvl>
+    <w:lvl w:ilvl="4" w:tentative="1">
+      <w:start w:val="1"/>
+      <w:numFmt w:val="bullet"/>
+      <w:lvlText w:val=""/>
+      <w:lvlJc w:val="left"/>
+      <w:pPr>
+        <w:tabs>
+          <w:tab w:val="left" w:pos="2100"/>
+        </w:tabs>
+        <w:ind w:left="2100" w:leftChars="0" w:hanging="420" w:firstLineChars="0"/>
+      </w:pPr>
+      <w:rPr>
+        <w:rFonts w:hint="default" w:ascii="Wingdings" w:hAnsi="Wingdings"/>
+      </w:rPr>
+    </w:lvl>
+    <w:lvl w:ilvl="5" w:tentative="1">
+      <w:start w:val="1"/>
+      <w:numFmt w:val="bullet"/>
+      <w:lvlText w:val=""/>
+      <w:lvlJc w:val="left"/>
+      <w:pPr>
+        <w:tabs>
+          <w:tab w:val="left" w:pos="2520"/>
+        </w:tabs>
+        <w:ind w:left="2520" w:leftChars="0" w:hanging="420" w:firstLineChars="0"/>
+      </w:pPr>
+      <w:rPr>
+        <w:rFonts w:hint="default" w:ascii="Wingdings" w:hAnsi="Wingdings"/>
+      </w:rPr>
+    </w:lvl>
+    <w:lvl w:ilvl="6" w:tentative="1">
+      <w:start w:val="1"/>
+      <w:numFmt w:val="bullet"/>
+      <w:lvlText w:val=""/>
+      <w:lvlJc w:val="left"/>
+      <w:pPr>
+        <w:tabs>
+          <w:tab w:val="left" w:pos="2940"/>
+        </w:tabs>
+        <w:ind w:left="2940" w:leftChars="0" w:hanging="420" w:firstLineChars="0"/>
+      </w:pPr>
+      <w:rPr>
+        <w:rFonts w:hint="default" w:ascii="Wingdings" w:hAnsi="Wingdings"/>
+      </w:rPr>
+    </w:lvl>
+    <w:lvl w:ilvl="7" w:tentative="1">
+      <w:start w:val="1"/>
+      <w:numFmt w:val="bullet"/>
+      <w:lvlText w:val=""/>
+      <w:lvlJc w:val="left"/>
+      <w:pPr>
+        <w:tabs>
+          <w:tab w:val="left" w:pos="3360"/>
+        </w:tabs>
+        <w:ind w:left="3360" w:leftChars="0" w:hanging="420" w:firstLineChars="0"/>
+      </w:pPr>
+      <w:rPr>
+        <w:rFonts w:hint="default" w:ascii="Wingdings" w:hAnsi="Wingdings"/>
+      </w:rPr>
+    </w:lvl>
+    <w:lvl w:ilvl="8" w:tentative="1">
+      <w:start w:val="1"/>
+      <w:numFmt w:val="bullet"/>
+      <w:lvlText w:val=""/>
+      <w:lvlJc w:val="left"/>
+      <w:pPr>
+        <w:tabs>
+          <w:tab w:val="left" w:pos="3780"/>
+        </w:tabs>
+        <w:ind w:left="3780" w:leftChars="0" w:hanging="420" w:firstLineChars="0"/>
+      </w:pPr>
+      <w:rPr>
+        <w:rFonts w:hint="default" w:ascii="Wingdings" w:hAnsi="Wingdings"/>
+      </w:rPr>
+    </w:lvl>
+  </w:abstractNum>
+  <w:abstractNum w:abstractNumId="1505754213">
+    <w:nsid w:val="59BFFC65"/>
     <w:multiLevelType w:val="singleLevel"/>
-    <w:tmpl w:val="59BBDDF6"/>
+    <w:tmpl w:val="59BFFC65"/>
     <w:lvl w:ilvl="0" w:tentative="1">
       <w:start w:val="1"/>
       <w:numFmt w:val="bullet"/>

</xml_diff>

<commit_message>
Update - Unidades nos graficos
</commit_message>
<xml_diff>
--- a/Pendencias.docx
+++ b/Pendencias.docx
@@ -50,13 +50,7 @@
         <w:rPr>
           <w:rFonts w:hint="default"/>
         </w:rPr>
-        <w:t>Gráfico sem seleção, após mudar de divisão com seleção fechad</w:t>
-      </w:r>
-      <w:r>
-        <w:rPr>
-          <w:rFonts w:hint="default"/>
-        </w:rPr>
-        <w:t>a</w:t>
+        <w:t>Gráfico sem seleção, após mudar de divisão com seleção fechada</w:t>
       </w:r>
     </w:p>
     <w:p>
@@ -94,69 +88,8 @@
           <w:rFonts w:hint="default"/>
         </w:rPr>
       </w:pPr>
-      <w:r>
-        <w:rPr>
-          <w:rFonts w:hint="default"/>
-        </w:rPr>
-        <w:t>ROOSEVELT</w:t>
-      </w:r>
-      <w:r>
-        <w:rPr>
-          <w:rFonts w:hint="default"/>
-        </w:rPr>
-        <w:tab/>
-      </w:r>
-      <w:r>
-        <w:rPr>
-          <w:rFonts w:hint="default"/>
-        </w:rPr>
-        <w:tab/>
-      </w:r>
-      <w:r>
-        <w:rPr>
-          <w:rFonts w:hint="default"/>
-        </w:rPr>
-        <w:t>=&gt;</w:t>
-      </w:r>
-      <w:r>
-        <w:rPr>
-          <w:rFonts w:hint="default"/>
-        </w:rPr>
-        <w:tab/>
-      </w:r>
-      <w:r>
-        <w:rPr>
-          <w:rFonts w:hint="default"/>
-        </w:rPr>
-        <w:tab/>
-      </w:r>
-      <w:r>
-        <w:rPr>
-          <w:rFonts w:hint="default"/>
-        </w:rPr>
-        <w:tab/>
-      </w:r>
-      <w:r>
-        <w:rPr>
-          <w:rFonts w:hint="default"/>
-        </w:rPr>
-        <w:t>Unidades nos gráficos</w:t>
-      </w:r>
-    </w:p>
-    <w:p>
-      <w:pPr>
-        <w:numPr>
-          <w:ilvl w:val="0"/>
-          <w:numId w:val="2"/>
-        </w:numPr>
-        <w:tabs>
-          <w:tab w:val="left" w:pos="420"/>
-        </w:tabs>
-        <w:ind w:left="420" w:leftChars="0" w:hanging="420" w:firstLineChars="0"/>
-        <w:rPr>
-          <w:rFonts w:hint="default"/>
-        </w:rPr>
-      </w:pPr>
+      <w:bookmarkStart w:id="0" w:name="_GoBack"/>
+      <w:bookmarkEnd w:id="0"/>
       <w:r>
         <w:rPr>
           <w:rFonts w:hint="default"/>
@@ -280,8 +213,6 @@
           <w:rFonts w:hint="default"/>
         </w:rPr>
       </w:pPr>
-      <w:bookmarkStart w:id="0" w:name="_GoBack"/>
-      <w:bookmarkEnd w:id="0"/>
     </w:p>
     <w:p>
       <w:pPr>
@@ -538,146 +469,6 @@
 
 <file path=word/numbering.xml><?xml version="1.0" encoding="utf-8"?>
 <w:numbering xmlns:wpc="http://schemas.microsoft.com/office/word/2010/wordprocessingCanvas" xmlns:mc="http://schemas.openxmlformats.org/markup-compatibility/2006" xmlns:o="urn:schemas-microsoft-com:office:office" xmlns:r="http://schemas.openxmlformats.org/officeDocument/2006/relationships" xmlns:m="http://schemas.openxmlformats.org/officeDocument/2006/math" xmlns:v="urn:schemas-microsoft-com:vml" xmlns:wp14="http://schemas.microsoft.com/office/word/2010/wordprocessingDrawing" xmlns:wp="http://schemas.openxmlformats.org/drawingml/2006/wordprocessingDrawing" xmlns:w10="urn:schemas-microsoft-com:office:word" xmlns:w="http://schemas.openxmlformats.org/wordprocessingml/2006/main" xmlns:w14="http://schemas.microsoft.com/office/word/2010/wordml" xmlns:wpg="http://schemas.microsoft.com/office/word/2010/wordprocessingGroup" xmlns:wpi="http://schemas.microsoft.com/office/word/2010/wordprocessingInk" xmlns:wne="http://schemas.microsoft.com/office/word/2006/wordml" xmlns:wps="http://schemas.microsoft.com/office/word/2010/wordprocessingShape" mc:Ignorable="w14 wp14">
-  <w:abstractNum w:abstractNumId="1505478848">
-    <w:nsid w:val="59BBC8C0"/>
-    <w:multiLevelType w:val="multilevel"/>
-    <w:tmpl w:val="59BBC8C0"/>
-    <w:lvl w:ilvl="0" w:tentative="1">
-      <w:start w:val="1"/>
-      <w:numFmt w:val="bullet"/>
-      <w:lvlText w:val=""/>
-      <w:lvlJc w:val="left"/>
-      <w:pPr>
-        <w:tabs>
-          <w:tab w:val="left" w:pos="420"/>
-        </w:tabs>
-        <w:ind w:left="420" w:leftChars="0" w:hanging="420" w:firstLineChars="0"/>
-      </w:pPr>
-      <w:rPr>
-        <w:rFonts w:hint="default" w:ascii="Wingdings" w:hAnsi="Wingdings"/>
-      </w:rPr>
-    </w:lvl>
-    <w:lvl w:ilvl="1" w:tentative="1">
-      <w:start w:val="1"/>
-      <w:numFmt w:val="bullet"/>
-      <w:lvlText w:val=""/>
-      <w:lvlJc w:val="left"/>
-      <w:pPr>
-        <w:tabs>
-          <w:tab w:val="left" w:pos="840"/>
-        </w:tabs>
-        <w:ind w:left="840" w:leftChars="0" w:hanging="420" w:firstLineChars="0"/>
-      </w:pPr>
-      <w:rPr>
-        <w:rFonts w:hint="default" w:ascii="Wingdings" w:hAnsi="Wingdings"/>
-      </w:rPr>
-    </w:lvl>
-    <w:lvl w:ilvl="2" w:tentative="1">
-      <w:start w:val="1"/>
-      <w:numFmt w:val="bullet"/>
-      <w:lvlText w:val=""/>
-      <w:lvlJc w:val="left"/>
-      <w:pPr>
-        <w:tabs>
-          <w:tab w:val="left" w:pos="1260"/>
-        </w:tabs>
-        <w:ind w:left="1260" w:leftChars="0" w:hanging="420" w:firstLineChars="0"/>
-      </w:pPr>
-      <w:rPr>
-        <w:rFonts w:hint="default" w:ascii="Wingdings" w:hAnsi="Wingdings"/>
-      </w:rPr>
-    </w:lvl>
-    <w:lvl w:ilvl="3" w:tentative="1">
-      <w:start w:val="1"/>
-      <w:numFmt w:val="bullet"/>
-      <w:lvlText w:val=""/>
-      <w:lvlJc w:val="left"/>
-      <w:pPr>
-        <w:tabs>
-          <w:tab w:val="left" w:pos="1680"/>
-        </w:tabs>
-        <w:ind w:left="1680" w:leftChars="0" w:hanging="420" w:firstLineChars="0"/>
-      </w:pPr>
-      <w:rPr>
-        <w:rFonts w:hint="default" w:ascii="Wingdings" w:hAnsi="Wingdings"/>
-      </w:rPr>
-    </w:lvl>
-    <w:lvl w:ilvl="4" w:tentative="1">
-      <w:start w:val="1"/>
-      <w:numFmt w:val="bullet"/>
-      <w:lvlText w:val=""/>
-      <w:lvlJc w:val="left"/>
-      <w:pPr>
-        <w:tabs>
-          <w:tab w:val="left" w:pos="2100"/>
-        </w:tabs>
-        <w:ind w:left="2100" w:leftChars="0" w:hanging="420" w:firstLineChars="0"/>
-      </w:pPr>
-      <w:rPr>
-        <w:rFonts w:hint="default" w:ascii="Wingdings" w:hAnsi="Wingdings"/>
-      </w:rPr>
-    </w:lvl>
-    <w:lvl w:ilvl="5" w:tentative="1">
-      <w:start w:val="1"/>
-      <w:numFmt w:val="bullet"/>
-      <w:lvlText w:val=""/>
-      <w:lvlJc w:val="left"/>
-      <w:pPr>
-        <w:tabs>
-          <w:tab w:val="left" w:pos="2520"/>
-        </w:tabs>
-        <w:ind w:left="2520" w:leftChars="0" w:hanging="420" w:firstLineChars="0"/>
-      </w:pPr>
-      <w:rPr>
-        <w:rFonts w:hint="default" w:ascii="Wingdings" w:hAnsi="Wingdings"/>
-      </w:rPr>
-    </w:lvl>
-    <w:lvl w:ilvl="6" w:tentative="1">
-      <w:start w:val="1"/>
-      <w:numFmt w:val="bullet"/>
-      <w:lvlText w:val=""/>
-      <w:lvlJc w:val="left"/>
-      <w:pPr>
-        <w:tabs>
-          <w:tab w:val="left" w:pos="2940"/>
-        </w:tabs>
-        <w:ind w:left="2940" w:leftChars="0" w:hanging="420" w:firstLineChars="0"/>
-      </w:pPr>
-      <w:rPr>
-        <w:rFonts w:hint="default" w:ascii="Wingdings" w:hAnsi="Wingdings"/>
-      </w:rPr>
-    </w:lvl>
-    <w:lvl w:ilvl="7" w:tentative="1">
-      <w:start w:val="1"/>
-      <w:numFmt w:val="bullet"/>
-      <w:lvlText w:val=""/>
-      <w:lvlJc w:val="left"/>
-      <w:pPr>
-        <w:tabs>
-          <w:tab w:val="left" w:pos="3360"/>
-        </w:tabs>
-        <w:ind w:left="3360" w:leftChars="0" w:hanging="420" w:firstLineChars="0"/>
-      </w:pPr>
-      <w:rPr>
-        <w:rFonts w:hint="default" w:ascii="Wingdings" w:hAnsi="Wingdings"/>
-      </w:rPr>
-    </w:lvl>
-    <w:lvl w:ilvl="8" w:tentative="1">
-      <w:start w:val="1"/>
-      <w:numFmt w:val="bullet"/>
-      <w:lvlText w:val=""/>
-      <w:lvlJc w:val="left"/>
-      <w:pPr>
-        <w:tabs>
-          <w:tab w:val="left" w:pos="3780"/>
-        </w:tabs>
-        <w:ind w:left="3780" w:leftChars="0" w:hanging="420" w:firstLineChars="0"/>
-      </w:pPr>
-      <w:rPr>
-        <w:rFonts w:hint="default" w:ascii="Wingdings" w:hAnsi="Wingdings"/>
-      </w:rPr>
-    </w:lvl>
-  </w:abstractNum>
   <w:abstractNum w:abstractNumId="1505484278">
     <w:nsid w:val="59BBDDF6"/>
     <w:multiLevelType w:val="singleLevel"/>
@@ -712,6 +503,146 @@
           <w:tab w:val="left" w:pos="420"/>
         </w:tabs>
         <w:ind w:left="420" w:leftChars="0" w:hanging="420" w:firstLineChars="0"/>
+      </w:pPr>
+      <w:rPr>
+        <w:rFonts w:hint="default" w:ascii="Wingdings" w:hAnsi="Wingdings"/>
+      </w:rPr>
+    </w:lvl>
+  </w:abstractNum>
+  <w:abstractNum w:abstractNumId="1505478848">
+    <w:nsid w:val="59BBC8C0"/>
+    <w:multiLevelType w:val="multilevel"/>
+    <w:tmpl w:val="59BBC8C0"/>
+    <w:lvl w:ilvl="0" w:tentative="1">
+      <w:start w:val="1"/>
+      <w:numFmt w:val="bullet"/>
+      <w:lvlText w:val=""/>
+      <w:lvlJc w:val="left"/>
+      <w:pPr>
+        <w:tabs>
+          <w:tab w:val="left" w:pos="420"/>
+        </w:tabs>
+        <w:ind w:left="420" w:leftChars="0" w:hanging="420" w:firstLineChars="0"/>
+      </w:pPr>
+      <w:rPr>
+        <w:rFonts w:hint="default" w:ascii="Wingdings" w:hAnsi="Wingdings"/>
+      </w:rPr>
+    </w:lvl>
+    <w:lvl w:ilvl="1" w:tentative="1">
+      <w:start w:val="1"/>
+      <w:numFmt w:val="bullet"/>
+      <w:lvlText w:val=""/>
+      <w:lvlJc w:val="left"/>
+      <w:pPr>
+        <w:tabs>
+          <w:tab w:val="left" w:pos="840"/>
+        </w:tabs>
+        <w:ind w:left="840" w:leftChars="0" w:hanging="420" w:firstLineChars="0"/>
+      </w:pPr>
+      <w:rPr>
+        <w:rFonts w:hint="default" w:ascii="Wingdings" w:hAnsi="Wingdings"/>
+      </w:rPr>
+    </w:lvl>
+    <w:lvl w:ilvl="2" w:tentative="1">
+      <w:start w:val="1"/>
+      <w:numFmt w:val="bullet"/>
+      <w:lvlText w:val=""/>
+      <w:lvlJc w:val="left"/>
+      <w:pPr>
+        <w:tabs>
+          <w:tab w:val="left" w:pos="1260"/>
+        </w:tabs>
+        <w:ind w:left="1260" w:leftChars="0" w:hanging="420" w:firstLineChars="0"/>
+      </w:pPr>
+      <w:rPr>
+        <w:rFonts w:hint="default" w:ascii="Wingdings" w:hAnsi="Wingdings"/>
+      </w:rPr>
+    </w:lvl>
+    <w:lvl w:ilvl="3" w:tentative="1">
+      <w:start w:val="1"/>
+      <w:numFmt w:val="bullet"/>
+      <w:lvlText w:val=""/>
+      <w:lvlJc w:val="left"/>
+      <w:pPr>
+        <w:tabs>
+          <w:tab w:val="left" w:pos="1680"/>
+        </w:tabs>
+        <w:ind w:left="1680" w:leftChars="0" w:hanging="420" w:firstLineChars="0"/>
+      </w:pPr>
+      <w:rPr>
+        <w:rFonts w:hint="default" w:ascii="Wingdings" w:hAnsi="Wingdings"/>
+      </w:rPr>
+    </w:lvl>
+    <w:lvl w:ilvl="4" w:tentative="1">
+      <w:start w:val="1"/>
+      <w:numFmt w:val="bullet"/>
+      <w:lvlText w:val=""/>
+      <w:lvlJc w:val="left"/>
+      <w:pPr>
+        <w:tabs>
+          <w:tab w:val="left" w:pos="2100"/>
+        </w:tabs>
+        <w:ind w:left="2100" w:leftChars="0" w:hanging="420" w:firstLineChars="0"/>
+      </w:pPr>
+      <w:rPr>
+        <w:rFonts w:hint="default" w:ascii="Wingdings" w:hAnsi="Wingdings"/>
+      </w:rPr>
+    </w:lvl>
+    <w:lvl w:ilvl="5" w:tentative="1">
+      <w:start w:val="1"/>
+      <w:numFmt w:val="bullet"/>
+      <w:lvlText w:val=""/>
+      <w:lvlJc w:val="left"/>
+      <w:pPr>
+        <w:tabs>
+          <w:tab w:val="left" w:pos="2520"/>
+        </w:tabs>
+        <w:ind w:left="2520" w:leftChars="0" w:hanging="420" w:firstLineChars="0"/>
+      </w:pPr>
+      <w:rPr>
+        <w:rFonts w:hint="default" w:ascii="Wingdings" w:hAnsi="Wingdings"/>
+      </w:rPr>
+    </w:lvl>
+    <w:lvl w:ilvl="6" w:tentative="1">
+      <w:start w:val="1"/>
+      <w:numFmt w:val="bullet"/>
+      <w:lvlText w:val=""/>
+      <w:lvlJc w:val="left"/>
+      <w:pPr>
+        <w:tabs>
+          <w:tab w:val="left" w:pos="2940"/>
+        </w:tabs>
+        <w:ind w:left="2940" w:leftChars="0" w:hanging="420" w:firstLineChars="0"/>
+      </w:pPr>
+      <w:rPr>
+        <w:rFonts w:hint="default" w:ascii="Wingdings" w:hAnsi="Wingdings"/>
+      </w:rPr>
+    </w:lvl>
+    <w:lvl w:ilvl="7" w:tentative="1">
+      <w:start w:val="1"/>
+      <w:numFmt w:val="bullet"/>
+      <w:lvlText w:val=""/>
+      <w:lvlJc w:val="left"/>
+      <w:pPr>
+        <w:tabs>
+          <w:tab w:val="left" w:pos="3360"/>
+        </w:tabs>
+        <w:ind w:left="3360" w:leftChars="0" w:hanging="420" w:firstLineChars="0"/>
+      </w:pPr>
+      <w:rPr>
+        <w:rFonts w:hint="default" w:ascii="Wingdings" w:hAnsi="Wingdings"/>
+      </w:rPr>
+    </w:lvl>
+    <w:lvl w:ilvl="8" w:tentative="1">
+      <w:start w:val="1"/>
+      <w:numFmt w:val="bullet"/>
+      <w:lvlText w:val=""/>
+      <w:lvlJc w:val="left"/>
+      <w:pPr>
+        <w:tabs>
+          <w:tab w:val="left" w:pos="3780"/>
+        </w:tabs>
+        <w:ind w:left="3780" w:leftChars="0" w:hanging="420" w:firstLineChars="0"/>
       </w:pPr>
       <w:rPr>
         <w:rFonts w:hint="default" w:ascii="Wingdings" w:hAnsi="Wingdings"/>

</xml_diff>

<commit_message>
Update - Correcao MesoRegiao
</commit_message>
<xml_diff>
--- a/Pendencias.docx
+++ b/Pendencias.docx
@@ -88,322 +88,322 @@
           <w:rFonts w:hint="default"/>
         </w:rPr>
       </w:pPr>
+      <w:r>
+        <w:rPr>
+          <w:rFonts w:hint="default"/>
+        </w:rPr>
+        <w:t>Indicadores sem seleção gera grafico</w:t>
+      </w:r>
+    </w:p>
+    <w:p>
+      <w:pPr>
+        <w:widowControl w:val="0"/>
+        <w:numPr>
+          <w:ilvl w:val="0"/>
+          <w:numId w:val="0"/>
+        </w:numPr>
+        <w:tabs>
+          <w:tab w:val="clear" w:pos="420"/>
+        </w:tabs>
+        <w:jc w:val="both"/>
+        <w:rPr>
+          <w:rFonts w:hint="default"/>
+        </w:rPr>
+      </w:pPr>
+    </w:p>
+    <w:p>
+      <w:pPr>
+        <w:widowControl w:val="0"/>
+        <w:numPr>
+          <w:ilvl w:val="0"/>
+          <w:numId w:val="0"/>
+        </w:numPr>
+        <w:tabs>
+          <w:tab w:val="clear" w:pos="420"/>
+        </w:tabs>
+        <w:jc w:val="both"/>
+        <w:rPr>
+          <w:rFonts w:hint="default"/>
+        </w:rPr>
+      </w:pPr>
+    </w:p>
+    <w:p>
+      <w:pPr>
+        <w:widowControl w:val="0"/>
+        <w:numPr>
+          <w:ilvl w:val="0"/>
+          <w:numId w:val="0"/>
+        </w:numPr>
+        <w:tabs>
+          <w:tab w:val="clear" w:pos="420"/>
+        </w:tabs>
+        <w:jc w:val="both"/>
+        <w:rPr>
+          <w:rFonts w:hint="default"/>
+        </w:rPr>
+      </w:pPr>
+    </w:p>
+    <w:p>
+      <w:pPr>
+        <w:widowControl w:val="0"/>
+        <w:numPr>
+          <w:ilvl w:val="0"/>
+          <w:numId w:val="0"/>
+        </w:numPr>
+        <w:tabs>
+          <w:tab w:val="clear" w:pos="420"/>
+        </w:tabs>
+        <w:jc w:val="both"/>
+        <w:rPr>
+          <w:rFonts w:hint="default"/>
+        </w:rPr>
+      </w:pPr>
+    </w:p>
+    <w:p>
+      <w:pPr>
+        <w:widowControl w:val="0"/>
+        <w:numPr>
+          <w:ilvl w:val="0"/>
+          <w:numId w:val="0"/>
+        </w:numPr>
+        <w:tabs>
+          <w:tab w:val="clear" w:pos="420"/>
+        </w:tabs>
+        <w:jc w:val="both"/>
+        <w:rPr>
+          <w:rFonts w:hint="default"/>
+        </w:rPr>
+      </w:pPr>
+    </w:p>
+    <w:p>
+      <w:pPr>
+        <w:widowControl w:val="0"/>
+        <w:numPr>
+          <w:ilvl w:val="0"/>
+          <w:numId w:val="0"/>
+        </w:numPr>
+        <w:tabs>
+          <w:tab w:val="clear" w:pos="420"/>
+        </w:tabs>
+        <w:jc w:val="both"/>
+        <w:rPr>
+          <w:rFonts w:hint="default"/>
+        </w:rPr>
+      </w:pPr>
+    </w:p>
+    <w:p>
+      <w:pPr>
+        <w:widowControl w:val="0"/>
+        <w:numPr>
+          <w:ilvl w:val="0"/>
+          <w:numId w:val="0"/>
+        </w:numPr>
+        <w:tabs>
+          <w:tab w:val="clear" w:pos="420"/>
+        </w:tabs>
+        <w:jc w:val="both"/>
+        <w:rPr>
+          <w:rFonts w:hint="default"/>
+        </w:rPr>
+      </w:pPr>
+    </w:p>
+    <w:p>
+      <w:pPr>
+        <w:widowControl w:val="0"/>
+        <w:numPr>
+          <w:ilvl w:val="0"/>
+          <w:numId w:val="0"/>
+        </w:numPr>
+        <w:tabs>
+          <w:tab w:val="clear" w:pos="420"/>
+        </w:tabs>
+        <w:jc w:val="both"/>
+        <w:rPr>
+          <w:rFonts w:hint="default"/>
+        </w:rPr>
+      </w:pPr>
+    </w:p>
+    <w:p>
+      <w:pPr>
+        <w:widowControl w:val="0"/>
+        <w:numPr>
+          <w:ilvl w:val="0"/>
+          <w:numId w:val="0"/>
+        </w:numPr>
+        <w:tabs>
+          <w:tab w:val="clear" w:pos="420"/>
+        </w:tabs>
+        <w:jc w:val="both"/>
+        <w:rPr>
+          <w:rFonts w:hint="default"/>
+        </w:rPr>
+      </w:pPr>
+    </w:p>
+    <w:p>
+      <w:pPr>
+        <w:widowControl w:val="0"/>
+        <w:numPr>
+          <w:ilvl w:val="0"/>
+          <w:numId w:val="0"/>
+        </w:numPr>
+        <w:tabs>
+          <w:tab w:val="clear" w:pos="420"/>
+        </w:tabs>
+        <w:jc w:val="both"/>
+        <w:rPr>
+          <w:rFonts w:hint="default"/>
+        </w:rPr>
+      </w:pPr>
+    </w:p>
+    <w:p>
+      <w:pPr>
+        <w:widowControl w:val="0"/>
+        <w:numPr>
+          <w:ilvl w:val="0"/>
+          <w:numId w:val="0"/>
+        </w:numPr>
+        <w:tabs>
+          <w:tab w:val="clear" w:pos="420"/>
+        </w:tabs>
+        <w:jc w:val="both"/>
+        <w:rPr>
+          <w:rFonts w:hint="default"/>
+        </w:rPr>
+      </w:pPr>
+      <w:r>
+        <w:rPr>
+          <w:rFonts w:hint="default"/>
+        </w:rPr>
+        <w:t>Sugestões:</w:t>
+      </w:r>
+    </w:p>
+    <w:p>
+      <w:pPr>
+        <w:numPr>
+          <w:ilvl w:val="0"/>
+          <w:numId w:val="3"/>
+        </w:numPr>
+        <w:tabs>
+          <w:tab w:val="left" w:pos="420"/>
+        </w:tabs>
+        <w:ind w:left="420" w:leftChars="0" w:hanging="420" w:firstLineChars="0"/>
+        <w:rPr>
+          <w:rFonts w:hint="default"/>
+        </w:rPr>
+      </w:pPr>
+      <w:r>
+        <w:rPr>
+          <w:rFonts w:hint="default"/>
+        </w:rPr>
+        <w:t>?-Opção de não gerar gráfico</w:t>
+      </w:r>
+    </w:p>
+    <w:p>
+      <w:pPr>
+        <w:numPr>
+          <w:ilvl w:val="0"/>
+          <w:numId w:val="3"/>
+        </w:numPr>
+        <w:tabs>
+          <w:tab w:val="left" w:pos="420"/>
+        </w:tabs>
+        <w:ind w:left="420" w:leftChars="0" w:hanging="420" w:firstLineChars="0"/>
+        <w:rPr>
+          <w:rFonts w:hint="default"/>
+        </w:rPr>
+      </w:pPr>
+      <w:r>
+        <w:rPr>
+          <w:rFonts w:hint="default"/>
+        </w:rPr>
+        <w:t>?-Desselecionar Opções</w:t>
+      </w:r>
+    </w:p>
+    <w:p>
+      <w:pPr>
+        <w:numPr>
+          <w:ilvl w:val="0"/>
+          <w:numId w:val="1"/>
+        </w:numPr>
+        <w:tabs>
+          <w:tab w:val="left" w:pos="420"/>
+        </w:tabs>
+        <w:ind w:left="420" w:leftChars="0" w:hanging="420" w:firstLineChars="0"/>
+        <w:rPr>
+          <w:rFonts w:hint="default"/>
+        </w:rPr>
+      </w:pPr>
+      <w:r>
+        <w:rPr>
+          <w:rFonts w:hint="default"/>
+        </w:rPr>
+        <w:t>?-Info nos Símbolos</w:t>
+      </w:r>
+    </w:p>
+    <w:p>
+      <w:pPr>
+        <w:numPr>
+          <w:ilvl w:val="0"/>
+          <w:numId w:val="1"/>
+        </w:numPr>
+        <w:tabs>
+          <w:tab w:val="left" w:pos="420"/>
+        </w:tabs>
+        <w:ind w:left="420" w:leftChars="0" w:hanging="420" w:firstLineChars="0"/>
+        <w:rPr>
+          <w:rFonts w:hint="default"/>
+        </w:rPr>
+      </w:pPr>
+      <w:r>
+        <w:rPr>
+          <w:rFonts w:hint="default"/>
+        </w:rPr>
+        <w:t>Clear na seleção quando mudar de Dominio</w:t>
+      </w:r>
+    </w:p>
+    <w:p>
+      <w:pPr>
+        <w:numPr>
+          <w:ilvl w:val="0"/>
+          <w:numId w:val="4"/>
+        </w:numPr>
+        <w:tabs>
+          <w:tab w:val="left" w:pos="420"/>
+        </w:tabs>
+        <w:ind w:left="420" w:leftChars="0" w:hanging="420" w:firstLineChars="0"/>
+        <w:rPr>
+          <w:rFonts w:hint="default"/>
+        </w:rPr>
+      </w:pPr>
+      <w:r>
+        <w:rPr>
+          <w:rFonts w:hint="default"/>
+        </w:rPr>
+        <w:t>Opção de salvar apenas com APL</w:t>
+      </w:r>
+    </w:p>
+    <w:p>
+      <w:pPr>
+        <w:numPr>
+          <w:ilvl w:val="0"/>
+          <w:numId w:val="2"/>
+        </w:numPr>
+        <w:tabs>
+          <w:tab w:val="left" w:pos="420"/>
+        </w:tabs>
+        <w:ind w:left="420" w:leftChars="0" w:hanging="420" w:firstLineChars="0"/>
+        <w:rPr>
+          <w:rFonts w:hint="default"/>
+        </w:rPr>
+      </w:pPr>
+      <w:r>
+        <w:rPr>
+          <w:rFonts w:hint="default"/>
+        </w:rPr>
+        <w:t>Drop Down no Patentes</w:t>
+      </w:r>
       <w:bookmarkStart w:id="0" w:name="_GoBack"/>
       <w:bookmarkEnd w:id="0"/>
-      <w:r>
-        <w:rPr>
-          <w:rFonts w:hint="default"/>
-        </w:rPr>
-        <w:t>Drop Down no Patentes</w:t>
-      </w:r>
-    </w:p>
-    <w:p>
-      <w:pPr>
-        <w:numPr>
-          <w:ilvl w:val="0"/>
-          <w:numId w:val="2"/>
-        </w:numPr>
-        <w:tabs>
-          <w:tab w:val="left" w:pos="420"/>
-        </w:tabs>
-        <w:ind w:left="420" w:leftChars="0" w:hanging="420" w:firstLineChars="0"/>
-        <w:rPr>
-          <w:rFonts w:hint="default"/>
-        </w:rPr>
-      </w:pPr>
-      <w:r>
-        <w:rPr>
-          <w:rFonts w:hint="default"/>
-        </w:rPr>
-        <w:t>Indicadores sem seleção gera grafico</w:t>
-      </w:r>
-    </w:p>
-    <w:p>
-      <w:pPr>
-        <w:widowControl w:val="0"/>
-        <w:numPr>
-          <w:ilvl w:val="0"/>
-          <w:numId w:val="0"/>
-        </w:numPr>
-        <w:tabs>
-          <w:tab w:val="clear" w:pos="420"/>
-        </w:tabs>
-        <w:jc w:val="both"/>
-        <w:rPr>
-          <w:rFonts w:hint="default"/>
-        </w:rPr>
-      </w:pPr>
-    </w:p>
-    <w:p>
-      <w:pPr>
-        <w:widowControl w:val="0"/>
-        <w:numPr>
-          <w:ilvl w:val="0"/>
-          <w:numId w:val="0"/>
-        </w:numPr>
-        <w:tabs>
-          <w:tab w:val="clear" w:pos="420"/>
-        </w:tabs>
-        <w:jc w:val="both"/>
-        <w:rPr>
-          <w:rFonts w:hint="default"/>
-        </w:rPr>
-      </w:pPr>
-    </w:p>
-    <w:p>
-      <w:pPr>
-        <w:widowControl w:val="0"/>
-        <w:numPr>
-          <w:ilvl w:val="0"/>
-          <w:numId w:val="0"/>
-        </w:numPr>
-        <w:tabs>
-          <w:tab w:val="clear" w:pos="420"/>
-        </w:tabs>
-        <w:jc w:val="both"/>
-        <w:rPr>
-          <w:rFonts w:hint="default"/>
-        </w:rPr>
-      </w:pPr>
-    </w:p>
-    <w:p>
-      <w:pPr>
-        <w:widowControl w:val="0"/>
-        <w:numPr>
-          <w:ilvl w:val="0"/>
-          <w:numId w:val="0"/>
-        </w:numPr>
-        <w:tabs>
-          <w:tab w:val="clear" w:pos="420"/>
-        </w:tabs>
-        <w:jc w:val="both"/>
-        <w:rPr>
-          <w:rFonts w:hint="default"/>
-        </w:rPr>
-      </w:pPr>
-    </w:p>
-    <w:p>
-      <w:pPr>
-        <w:widowControl w:val="0"/>
-        <w:numPr>
-          <w:ilvl w:val="0"/>
-          <w:numId w:val="0"/>
-        </w:numPr>
-        <w:tabs>
-          <w:tab w:val="clear" w:pos="420"/>
-        </w:tabs>
-        <w:jc w:val="both"/>
-        <w:rPr>
-          <w:rFonts w:hint="default"/>
-        </w:rPr>
-      </w:pPr>
-    </w:p>
-    <w:p>
-      <w:pPr>
-        <w:widowControl w:val="0"/>
-        <w:numPr>
-          <w:ilvl w:val="0"/>
-          <w:numId w:val="0"/>
-        </w:numPr>
-        <w:tabs>
-          <w:tab w:val="clear" w:pos="420"/>
-        </w:tabs>
-        <w:jc w:val="both"/>
-        <w:rPr>
-          <w:rFonts w:hint="default"/>
-        </w:rPr>
-      </w:pPr>
-    </w:p>
-    <w:p>
-      <w:pPr>
-        <w:widowControl w:val="0"/>
-        <w:numPr>
-          <w:ilvl w:val="0"/>
-          <w:numId w:val="0"/>
-        </w:numPr>
-        <w:tabs>
-          <w:tab w:val="clear" w:pos="420"/>
-        </w:tabs>
-        <w:jc w:val="both"/>
-        <w:rPr>
-          <w:rFonts w:hint="default"/>
-        </w:rPr>
-      </w:pPr>
-    </w:p>
-    <w:p>
-      <w:pPr>
-        <w:widowControl w:val="0"/>
-        <w:numPr>
-          <w:ilvl w:val="0"/>
-          <w:numId w:val="0"/>
-        </w:numPr>
-        <w:tabs>
-          <w:tab w:val="clear" w:pos="420"/>
-        </w:tabs>
-        <w:jc w:val="both"/>
-        <w:rPr>
-          <w:rFonts w:hint="default"/>
-        </w:rPr>
-      </w:pPr>
-    </w:p>
-    <w:p>
-      <w:pPr>
-        <w:widowControl w:val="0"/>
-        <w:numPr>
-          <w:ilvl w:val="0"/>
-          <w:numId w:val="0"/>
-        </w:numPr>
-        <w:tabs>
-          <w:tab w:val="clear" w:pos="420"/>
-        </w:tabs>
-        <w:jc w:val="both"/>
-        <w:rPr>
-          <w:rFonts w:hint="default"/>
-        </w:rPr>
-      </w:pPr>
-    </w:p>
-    <w:p>
-      <w:pPr>
-        <w:widowControl w:val="0"/>
-        <w:numPr>
-          <w:ilvl w:val="0"/>
-          <w:numId w:val="0"/>
-        </w:numPr>
-        <w:tabs>
-          <w:tab w:val="clear" w:pos="420"/>
-        </w:tabs>
-        <w:jc w:val="both"/>
-        <w:rPr>
-          <w:rFonts w:hint="default"/>
-        </w:rPr>
-      </w:pPr>
-    </w:p>
-    <w:p>
-      <w:pPr>
-        <w:widowControl w:val="0"/>
-        <w:numPr>
-          <w:ilvl w:val="0"/>
-          <w:numId w:val="0"/>
-        </w:numPr>
-        <w:tabs>
-          <w:tab w:val="clear" w:pos="420"/>
-        </w:tabs>
-        <w:jc w:val="both"/>
-        <w:rPr>
-          <w:rFonts w:hint="default"/>
-        </w:rPr>
-      </w:pPr>
-      <w:r>
-        <w:rPr>
-          <w:rFonts w:hint="default"/>
-        </w:rPr>
-        <w:t>Sugestões:</w:t>
-      </w:r>
-    </w:p>
-    <w:p>
-      <w:pPr>
-        <w:numPr>
-          <w:ilvl w:val="0"/>
-          <w:numId w:val="3"/>
-        </w:numPr>
-        <w:tabs>
-          <w:tab w:val="left" w:pos="420"/>
-        </w:tabs>
-        <w:ind w:left="420" w:leftChars="0" w:hanging="420" w:firstLineChars="0"/>
-        <w:rPr>
-          <w:rFonts w:hint="default"/>
-        </w:rPr>
-      </w:pPr>
-      <w:r>
-        <w:rPr>
-          <w:rFonts w:hint="default"/>
-        </w:rPr>
-        <w:t>?-Opção de não gerar gráfico</w:t>
-      </w:r>
-    </w:p>
-    <w:p>
-      <w:pPr>
-        <w:numPr>
-          <w:ilvl w:val="0"/>
-          <w:numId w:val="3"/>
-        </w:numPr>
-        <w:tabs>
-          <w:tab w:val="left" w:pos="420"/>
-        </w:tabs>
-        <w:ind w:left="420" w:leftChars="0" w:hanging="420" w:firstLineChars="0"/>
-        <w:rPr>
-          <w:rFonts w:hint="default"/>
-        </w:rPr>
-      </w:pPr>
-      <w:r>
-        <w:rPr>
-          <w:rFonts w:hint="default"/>
-        </w:rPr>
-        <w:t>?-Desselecionar Opções</w:t>
-      </w:r>
-    </w:p>
-    <w:p>
-      <w:pPr>
-        <w:numPr>
-          <w:ilvl w:val="0"/>
-          <w:numId w:val="1"/>
-        </w:numPr>
-        <w:tabs>
-          <w:tab w:val="left" w:pos="420"/>
-        </w:tabs>
-        <w:ind w:left="420" w:leftChars="0" w:hanging="420" w:firstLineChars="0"/>
-        <w:rPr>
-          <w:rFonts w:hint="default"/>
-        </w:rPr>
-      </w:pPr>
-      <w:r>
-        <w:rPr>
-          <w:rFonts w:hint="default"/>
-        </w:rPr>
-        <w:t>?-Info nos Símbolos</w:t>
-      </w:r>
-    </w:p>
-    <w:p>
-      <w:pPr>
-        <w:numPr>
-          <w:ilvl w:val="0"/>
-          <w:numId w:val="1"/>
-        </w:numPr>
-        <w:tabs>
-          <w:tab w:val="left" w:pos="420"/>
-        </w:tabs>
-        <w:ind w:left="420" w:leftChars="0" w:hanging="420" w:firstLineChars="0"/>
-        <w:rPr>
-          <w:rFonts w:hint="default"/>
-        </w:rPr>
-      </w:pPr>
-      <w:r>
-        <w:rPr>
-          <w:rFonts w:hint="default"/>
-        </w:rPr>
-        <w:t>Clear na seleção quando mudar de Dominio</w:t>
-      </w:r>
-    </w:p>
-    <w:p>
-      <w:pPr>
-        <w:numPr>
-          <w:ilvl w:val="0"/>
-          <w:numId w:val="4"/>
-        </w:numPr>
-        <w:tabs>
-          <w:tab w:val="left" w:pos="420"/>
-        </w:tabs>
-        <w:ind w:left="420" w:leftChars="0" w:hanging="420" w:firstLineChars="0"/>
-        <w:rPr>
-          <w:rFonts w:hint="default"/>
-        </w:rPr>
-      </w:pPr>
-      <w:r>
-        <w:rPr>
-          <w:rFonts w:hint="default"/>
-        </w:rPr>
-        <w:t>Opção de salvar apenas com APL</w:t>
-      </w:r>
     </w:p>
     <w:p>
       <w:pPr>
@@ -469,6 +469,26 @@
 
 <file path=word/numbering.xml><?xml version="1.0" encoding="utf-8"?>
 <w:numbering xmlns:wpc="http://schemas.microsoft.com/office/word/2010/wordprocessingCanvas" xmlns:mc="http://schemas.openxmlformats.org/markup-compatibility/2006" xmlns:o="urn:schemas-microsoft-com:office:office" xmlns:r="http://schemas.openxmlformats.org/officeDocument/2006/relationships" xmlns:m="http://schemas.openxmlformats.org/officeDocument/2006/math" xmlns:v="urn:schemas-microsoft-com:vml" xmlns:wp14="http://schemas.microsoft.com/office/word/2010/wordprocessingDrawing" xmlns:wp="http://schemas.openxmlformats.org/drawingml/2006/wordprocessingDrawing" xmlns:w10="urn:schemas-microsoft-com:office:word" xmlns:w="http://schemas.openxmlformats.org/wordprocessingml/2006/main" xmlns:w14="http://schemas.microsoft.com/office/word/2010/wordml" xmlns:wpg="http://schemas.microsoft.com/office/word/2010/wordprocessingGroup" xmlns:wpi="http://schemas.microsoft.com/office/word/2010/wordprocessingInk" xmlns:wne="http://schemas.microsoft.com/office/word/2006/wordml" xmlns:wps="http://schemas.microsoft.com/office/word/2010/wordprocessingShape" mc:Ignorable="w14 wp14">
+  <w:abstractNum w:abstractNumId="1505754213">
+    <w:nsid w:val="59BFFC65"/>
+    <w:multiLevelType w:val="singleLevel"/>
+    <w:tmpl w:val="59BFFC65"/>
+    <w:lvl w:ilvl="0" w:tentative="1">
+      <w:start w:val="1"/>
+      <w:numFmt w:val="bullet"/>
+      <w:lvlText w:val=""/>
+      <w:lvlJc w:val="left"/>
+      <w:pPr>
+        <w:tabs>
+          <w:tab w:val="left" w:pos="420"/>
+        </w:tabs>
+        <w:ind w:left="420" w:leftChars="0" w:hanging="420" w:firstLineChars="0"/>
+      </w:pPr>
+      <w:rPr>
+        <w:rFonts w:hint="default" w:ascii="Wingdings" w:hAnsi="Wingdings"/>
+      </w:rPr>
+    </w:lvl>
+  </w:abstractNum>
   <w:abstractNum w:abstractNumId="1505484278">
     <w:nsid w:val="59BBDDF6"/>
     <w:multiLevelType w:val="singleLevel"/>
@@ -643,26 +663,6 @@
           <w:tab w:val="left" w:pos="3780"/>
         </w:tabs>
         <w:ind w:left="3780" w:leftChars="0" w:hanging="420" w:firstLineChars="0"/>
-      </w:pPr>
-      <w:rPr>
-        <w:rFonts w:hint="default" w:ascii="Wingdings" w:hAnsi="Wingdings"/>
-      </w:rPr>
-    </w:lvl>
-  </w:abstractNum>
-  <w:abstractNum w:abstractNumId="1505754213">
-    <w:nsid w:val="59BFFC65"/>
-    <w:multiLevelType w:val="singleLevel"/>
-    <w:tmpl w:val="59BFFC65"/>
-    <w:lvl w:ilvl="0" w:tentative="1">
-      <w:start w:val="1"/>
-      <w:numFmt w:val="bullet"/>
-      <w:lvlText w:val=""/>
-      <w:lvlJc w:val="left"/>
-      <w:pPr>
-        <w:tabs>
-          <w:tab w:val="left" w:pos="420"/>
-        </w:tabs>
-        <w:ind w:left="420" w:leftChars="0" w:hanging="420" w:firstLineChars="0"/>
       </w:pPr>
       <w:rPr>
         <w:rFonts w:hint="default" w:ascii="Wingdings" w:hAnsi="Wingdings"/>

</xml_diff>

<commit_message>
Update - Correcao Bugs
</commit_message>
<xml_diff>
--- a/Pendencias.docx
+++ b/Pendencias.docx
@@ -97,175 +97,14 @@
     </w:p>
     <w:p>
       <w:pPr>
-        <w:widowControl w:val="0"/>
-        <w:numPr>
-          <w:ilvl w:val="0"/>
-          <w:numId w:val="0"/>
-        </w:numPr>
-        <w:tabs>
-          <w:tab w:val="clear" w:pos="420"/>
-        </w:tabs>
-        <w:jc w:val="both"/>
-        <w:rPr>
-          <w:rFonts w:hint="default"/>
-        </w:rPr>
-      </w:pPr>
-    </w:p>
-    <w:p>
-      <w:pPr>
-        <w:widowControl w:val="0"/>
-        <w:numPr>
-          <w:ilvl w:val="0"/>
-          <w:numId w:val="0"/>
-        </w:numPr>
-        <w:tabs>
-          <w:tab w:val="clear" w:pos="420"/>
-        </w:tabs>
-        <w:jc w:val="both"/>
-        <w:rPr>
-          <w:rFonts w:hint="default"/>
-        </w:rPr>
-      </w:pPr>
-    </w:p>
-    <w:p>
-      <w:pPr>
-        <w:widowControl w:val="0"/>
-        <w:numPr>
-          <w:ilvl w:val="0"/>
-          <w:numId w:val="0"/>
-        </w:numPr>
-        <w:tabs>
-          <w:tab w:val="clear" w:pos="420"/>
-        </w:tabs>
-        <w:jc w:val="both"/>
-        <w:rPr>
-          <w:rFonts w:hint="default"/>
-        </w:rPr>
-      </w:pPr>
-    </w:p>
-    <w:p>
-      <w:pPr>
-        <w:widowControl w:val="0"/>
-        <w:numPr>
-          <w:ilvl w:val="0"/>
-          <w:numId w:val="0"/>
-        </w:numPr>
-        <w:tabs>
-          <w:tab w:val="clear" w:pos="420"/>
-        </w:tabs>
-        <w:jc w:val="both"/>
-        <w:rPr>
-          <w:rFonts w:hint="default"/>
-        </w:rPr>
-      </w:pPr>
-    </w:p>
-    <w:p>
-      <w:pPr>
-        <w:widowControl w:val="0"/>
-        <w:numPr>
-          <w:ilvl w:val="0"/>
-          <w:numId w:val="0"/>
-        </w:numPr>
-        <w:tabs>
-          <w:tab w:val="clear" w:pos="420"/>
-        </w:tabs>
-        <w:jc w:val="both"/>
-        <w:rPr>
-          <w:rFonts w:hint="default"/>
-        </w:rPr>
-      </w:pPr>
-    </w:p>
-    <w:p>
-      <w:pPr>
-        <w:widowControl w:val="0"/>
-        <w:numPr>
-          <w:ilvl w:val="0"/>
-          <w:numId w:val="0"/>
-        </w:numPr>
-        <w:tabs>
-          <w:tab w:val="clear" w:pos="420"/>
-        </w:tabs>
-        <w:jc w:val="both"/>
-        <w:rPr>
-          <w:rFonts w:hint="default"/>
-        </w:rPr>
-      </w:pPr>
-    </w:p>
-    <w:p>
-      <w:pPr>
-        <w:widowControl w:val="0"/>
-        <w:numPr>
-          <w:ilvl w:val="0"/>
-          <w:numId w:val="0"/>
-        </w:numPr>
-        <w:tabs>
-          <w:tab w:val="clear" w:pos="420"/>
-        </w:tabs>
-        <w:jc w:val="both"/>
-        <w:rPr>
-          <w:rFonts w:hint="default"/>
-        </w:rPr>
-      </w:pPr>
-    </w:p>
-    <w:p>
-      <w:pPr>
-        <w:widowControl w:val="0"/>
-        <w:numPr>
-          <w:ilvl w:val="0"/>
-          <w:numId w:val="0"/>
-        </w:numPr>
-        <w:tabs>
-          <w:tab w:val="clear" w:pos="420"/>
-        </w:tabs>
-        <w:jc w:val="both"/>
-        <w:rPr>
-          <w:rFonts w:hint="default"/>
-        </w:rPr>
-      </w:pPr>
-    </w:p>
-    <w:p>
-      <w:pPr>
-        <w:widowControl w:val="0"/>
-        <w:numPr>
-          <w:ilvl w:val="0"/>
-          <w:numId w:val="0"/>
-        </w:numPr>
-        <w:tabs>
-          <w:tab w:val="clear" w:pos="420"/>
-        </w:tabs>
-        <w:jc w:val="both"/>
-        <w:rPr>
-          <w:rFonts w:hint="default"/>
-        </w:rPr>
-      </w:pPr>
-    </w:p>
-    <w:p>
-      <w:pPr>
-        <w:widowControl w:val="0"/>
-        <w:numPr>
-          <w:ilvl w:val="0"/>
-          <w:numId w:val="0"/>
-        </w:numPr>
-        <w:tabs>
-          <w:tab w:val="clear" w:pos="420"/>
-        </w:tabs>
-        <w:jc w:val="both"/>
-        <w:rPr>
-          <w:rFonts w:hint="default"/>
-        </w:rPr>
-      </w:pPr>
-    </w:p>
-    <w:p>
-      <w:pPr>
-        <w:widowControl w:val="0"/>
-        <w:numPr>
-          <w:ilvl w:val="0"/>
-          <w:numId w:val="0"/>
-        </w:numPr>
-        <w:tabs>
-          <w:tab w:val="clear" w:pos="420"/>
-        </w:tabs>
-        <w:jc w:val="both"/>
+        <w:numPr>
+          <w:ilvl w:val="0"/>
+          <w:numId w:val="2"/>
+        </w:numPr>
+        <w:tabs>
+          <w:tab w:val="left" w:pos="420"/>
+        </w:tabs>
+        <w:ind w:left="420" w:leftChars="0" w:hanging="420" w:firstLineChars="0"/>
         <w:rPr>
           <w:rFonts w:hint="default"/>
         </w:rPr>
@@ -274,136 +113,318 @@
         <w:rPr>
           <w:rFonts w:hint="default"/>
         </w:rPr>
-        <w:t>Sugestões:</w:t>
-      </w:r>
-    </w:p>
-    <w:p>
-      <w:pPr>
-        <w:numPr>
-          <w:ilvl w:val="0"/>
-          <w:numId w:val="3"/>
-        </w:numPr>
-        <w:tabs>
-          <w:tab w:val="left" w:pos="420"/>
-        </w:tabs>
-        <w:ind w:left="420" w:leftChars="0" w:hanging="420" w:firstLineChars="0"/>
-        <w:rPr>
-          <w:rFonts w:hint="default"/>
-        </w:rPr>
-      </w:pPr>
-      <w:r>
-        <w:rPr>
-          <w:rFonts w:hint="default"/>
-        </w:rPr>
-        <w:t>?-Opção de não gerar gráfico</w:t>
-      </w:r>
-    </w:p>
-    <w:p>
-      <w:pPr>
-        <w:numPr>
-          <w:ilvl w:val="0"/>
-          <w:numId w:val="3"/>
-        </w:numPr>
-        <w:tabs>
-          <w:tab w:val="left" w:pos="420"/>
-        </w:tabs>
-        <w:ind w:left="420" w:leftChars="0" w:hanging="420" w:firstLineChars="0"/>
-        <w:rPr>
-          <w:rFonts w:hint="default"/>
-        </w:rPr>
-      </w:pPr>
-      <w:r>
-        <w:rPr>
-          <w:rFonts w:hint="default"/>
-        </w:rPr>
-        <w:t>?-Desselecionar Opções</w:t>
-      </w:r>
-    </w:p>
-    <w:p>
-      <w:pPr>
-        <w:numPr>
-          <w:ilvl w:val="0"/>
-          <w:numId w:val="1"/>
-        </w:numPr>
-        <w:tabs>
-          <w:tab w:val="left" w:pos="420"/>
-        </w:tabs>
-        <w:ind w:left="420" w:leftChars="0" w:hanging="420" w:firstLineChars="0"/>
-        <w:rPr>
-          <w:rFonts w:hint="default"/>
-        </w:rPr>
-      </w:pPr>
-      <w:r>
-        <w:rPr>
-          <w:rFonts w:hint="default"/>
-        </w:rPr>
-        <w:t>?-Info nos Símbolos</w:t>
-      </w:r>
-    </w:p>
-    <w:p>
-      <w:pPr>
-        <w:numPr>
-          <w:ilvl w:val="0"/>
-          <w:numId w:val="1"/>
-        </w:numPr>
-        <w:tabs>
-          <w:tab w:val="left" w:pos="420"/>
-        </w:tabs>
-        <w:ind w:left="420" w:leftChars="0" w:hanging="420" w:firstLineChars="0"/>
-        <w:rPr>
-          <w:rFonts w:hint="default"/>
-        </w:rPr>
-      </w:pPr>
-      <w:r>
-        <w:rPr>
-          <w:rFonts w:hint="default"/>
-        </w:rPr>
-        <w:t>Clear na seleção quando mudar de Dominio</w:t>
-      </w:r>
-    </w:p>
-    <w:p>
-      <w:pPr>
-        <w:numPr>
-          <w:ilvl w:val="0"/>
-          <w:numId w:val="4"/>
-        </w:numPr>
-        <w:tabs>
-          <w:tab w:val="left" w:pos="420"/>
-        </w:tabs>
-        <w:ind w:left="420" w:leftChars="0" w:hanging="420" w:firstLineChars="0"/>
-        <w:rPr>
-          <w:rFonts w:hint="default"/>
-        </w:rPr>
-      </w:pPr>
-      <w:r>
-        <w:rPr>
-          <w:rFonts w:hint="default"/>
-        </w:rPr>
-        <w:t>Opção de salvar apenas com APL</w:t>
-      </w:r>
-    </w:p>
-    <w:p>
-      <w:pPr>
-        <w:numPr>
-          <w:ilvl w:val="0"/>
-          <w:numId w:val="2"/>
-        </w:numPr>
-        <w:tabs>
-          <w:tab w:val="left" w:pos="420"/>
-        </w:tabs>
-        <w:ind w:left="420" w:leftChars="0" w:hanging="420" w:firstLineChars="0"/>
-        <w:rPr>
-          <w:rFonts w:hint="default"/>
-        </w:rPr>
-      </w:pPr>
-      <w:r>
-        <w:rPr>
-          <w:rFonts w:hint="default"/>
-        </w:rPr>
-        <w:t>Drop Down no Patentes</w:t>
+        <w:t>Alterar anos para começara no ano mais novo</w:t>
       </w:r>
       <w:bookmarkStart w:id="0" w:name="_GoBack"/>
       <w:bookmarkEnd w:id="0"/>
+    </w:p>
+    <w:p>
+      <w:pPr>
+        <w:widowControl w:val="0"/>
+        <w:numPr>
+          <w:ilvl w:val="0"/>
+          <w:numId w:val="0"/>
+        </w:numPr>
+        <w:tabs>
+          <w:tab w:val="clear" w:pos="420"/>
+        </w:tabs>
+        <w:jc w:val="both"/>
+        <w:rPr>
+          <w:rFonts w:hint="default"/>
+        </w:rPr>
+      </w:pPr>
+    </w:p>
+    <w:p>
+      <w:pPr>
+        <w:widowControl w:val="0"/>
+        <w:numPr>
+          <w:ilvl w:val="0"/>
+          <w:numId w:val="0"/>
+        </w:numPr>
+        <w:tabs>
+          <w:tab w:val="clear" w:pos="420"/>
+        </w:tabs>
+        <w:jc w:val="both"/>
+        <w:rPr>
+          <w:rFonts w:hint="default"/>
+        </w:rPr>
+      </w:pPr>
+    </w:p>
+    <w:p>
+      <w:pPr>
+        <w:widowControl w:val="0"/>
+        <w:numPr>
+          <w:ilvl w:val="0"/>
+          <w:numId w:val="0"/>
+        </w:numPr>
+        <w:tabs>
+          <w:tab w:val="clear" w:pos="420"/>
+        </w:tabs>
+        <w:jc w:val="both"/>
+        <w:rPr>
+          <w:rFonts w:hint="default"/>
+        </w:rPr>
+      </w:pPr>
+    </w:p>
+    <w:p>
+      <w:pPr>
+        <w:widowControl w:val="0"/>
+        <w:numPr>
+          <w:ilvl w:val="0"/>
+          <w:numId w:val="0"/>
+        </w:numPr>
+        <w:tabs>
+          <w:tab w:val="clear" w:pos="420"/>
+        </w:tabs>
+        <w:jc w:val="both"/>
+        <w:rPr>
+          <w:rFonts w:hint="default"/>
+        </w:rPr>
+      </w:pPr>
+    </w:p>
+    <w:p>
+      <w:pPr>
+        <w:widowControl w:val="0"/>
+        <w:numPr>
+          <w:ilvl w:val="0"/>
+          <w:numId w:val="0"/>
+        </w:numPr>
+        <w:tabs>
+          <w:tab w:val="clear" w:pos="420"/>
+        </w:tabs>
+        <w:jc w:val="both"/>
+        <w:rPr>
+          <w:rFonts w:hint="default"/>
+        </w:rPr>
+      </w:pPr>
+    </w:p>
+    <w:p>
+      <w:pPr>
+        <w:widowControl w:val="0"/>
+        <w:numPr>
+          <w:ilvl w:val="0"/>
+          <w:numId w:val="0"/>
+        </w:numPr>
+        <w:tabs>
+          <w:tab w:val="clear" w:pos="420"/>
+        </w:tabs>
+        <w:jc w:val="both"/>
+        <w:rPr>
+          <w:rFonts w:hint="default"/>
+        </w:rPr>
+      </w:pPr>
+    </w:p>
+    <w:p>
+      <w:pPr>
+        <w:widowControl w:val="0"/>
+        <w:numPr>
+          <w:ilvl w:val="0"/>
+          <w:numId w:val="0"/>
+        </w:numPr>
+        <w:tabs>
+          <w:tab w:val="clear" w:pos="420"/>
+        </w:tabs>
+        <w:jc w:val="both"/>
+        <w:rPr>
+          <w:rFonts w:hint="default"/>
+        </w:rPr>
+      </w:pPr>
+    </w:p>
+    <w:p>
+      <w:pPr>
+        <w:widowControl w:val="0"/>
+        <w:numPr>
+          <w:ilvl w:val="0"/>
+          <w:numId w:val="0"/>
+        </w:numPr>
+        <w:tabs>
+          <w:tab w:val="clear" w:pos="420"/>
+        </w:tabs>
+        <w:jc w:val="both"/>
+        <w:rPr>
+          <w:rFonts w:hint="default"/>
+        </w:rPr>
+      </w:pPr>
+    </w:p>
+    <w:p>
+      <w:pPr>
+        <w:widowControl w:val="0"/>
+        <w:numPr>
+          <w:ilvl w:val="0"/>
+          <w:numId w:val="0"/>
+        </w:numPr>
+        <w:tabs>
+          <w:tab w:val="clear" w:pos="420"/>
+        </w:tabs>
+        <w:jc w:val="both"/>
+        <w:rPr>
+          <w:rFonts w:hint="default"/>
+        </w:rPr>
+      </w:pPr>
+    </w:p>
+    <w:p>
+      <w:pPr>
+        <w:widowControl w:val="0"/>
+        <w:numPr>
+          <w:ilvl w:val="0"/>
+          <w:numId w:val="0"/>
+        </w:numPr>
+        <w:tabs>
+          <w:tab w:val="clear" w:pos="420"/>
+        </w:tabs>
+        <w:jc w:val="both"/>
+        <w:rPr>
+          <w:rFonts w:hint="default"/>
+        </w:rPr>
+      </w:pPr>
+    </w:p>
+    <w:p>
+      <w:pPr>
+        <w:widowControl w:val="0"/>
+        <w:numPr>
+          <w:ilvl w:val="0"/>
+          <w:numId w:val="0"/>
+        </w:numPr>
+        <w:tabs>
+          <w:tab w:val="clear" w:pos="420"/>
+        </w:tabs>
+        <w:jc w:val="both"/>
+        <w:rPr>
+          <w:rFonts w:hint="default"/>
+        </w:rPr>
+      </w:pPr>
+      <w:r>
+        <w:rPr>
+          <w:rFonts w:hint="default"/>
+        </w:rPr>
+        <w:t>Sugestões:</w:t>
+      </w:r>
+    </w:p>
+    <w:p>
+      <w:pPr>
+        <w:numPr>
+          <w:ilvl w:val="0"/>
+          <w:numId w:val="3"/>
+        </w:numPr>
+        <w:tabs>
+          <w:tab w:val="left" w:pos="420"/>
+        </w:tabs>
+        <w:ind w:left="420" w:leftChars="0" w:hanging="420" w:firstLineChars="0"/>
+        <w:rPr>
+          <w:rFonts w:hint="default"/>
+        </w:rPr>
+      </w:pPr>
+      <w:r>
+        <w:rPr>
+          <w:rFonts w:hint="default"/>
+        </w:rPr>
+        <w:t>?-Opção de não gerar gráfico</w:t>
+      </w:r>
+    </w:p>
+    <w:p>
+      <w:pPr>
+        <w:numPr>
+          <w:ilvl w:val="0"/>
+          <w:numId w:val="3"/>
+        </w:numPr>
+        <w:tabs>
+          <w:tab w:val="left" w:pos="420"/>
+        </w:tabs>
+        <w:ind w:left="420" w:leftChars="0" w:hanging="420" w:firstLineChars="0"/>
+        <w:rPr>
+          <w:rFonts w:hint="default"/>
+        </w:rPr>
+      </w:pPr>
+      <w:r>
+        <w:rPr>
+          <w:rFonts w:hint="default"/>
+        </w:rPr>
+        <w:t>?-Desselecionar Opções</w:t>
+      </w:r>
+    </w:p>
+    <w:p>
+      <w:pPr>
+        <w:numPr>
+          <w:ilvl w:val="0"/>
+          <w:numId w:val="1"/>
+        </w:numPr>
+        <w:tabs>
+          <w:tab w:val="left" w:pos="420"/>
+        </w:tabs>
+        <w:ind w:left="420" w:leftChars="0" w:hanging="420" w:firstLineChars="0"/>
+        <w:rPr>
+          <w:rFonts w:hint="default"/>
+        </w:rPr>
+      </w:pPr>
+      <w:r>
+        <w:rPr>
+          <w:rFonts w:hint="default"/>
+        </w:rPr>
+        <w:t>?-Info nos Símbolos</w:t>
+      </w:r>
+    </w:p>
+    <w:p>
+      <w:pPr>
+        <w:numPr>
+          <w:ilvl w:val="0"/>
+          <w:numId w:val="1"/>
+        </w:numPr>
+        <w:tabs>
+          <w:tab w:val="left" w:pos="420"/>
+        </w:tabs>
+        <w:ind w:left="420" w:leftChars="0" w:hanging="420" w:firstLineChars="0"/>
+        <w:rPr>
+          <w:rFonts w:hint="default"/>
+        </w:rPr>
+      </w:pPr>
+      <w:r>
+        <w:rPr>
+          <w:rFonts w:hint="default"/>
+        </w:rPr>
+        <w:t>Clear na seleção quando mudar de Dominio</w:t>
+      </w:r>
+    </w:p>
+    <w:p>
+      <w:pPr>
+        <w:numPr>
+          <w:ilvl w:val="0"/>
+          <w:numId w:val="4"/>
+        </w:numPr>
+        <w:tabs>
+          <w:tab w:val="left" w:pos="420"/>
+        </w:tabs>
+        <w:ind w:left="420" w:leftChars="0" w:hanging="420" w:firstLineChars="0"/>
+        <w:rPr>
+          <w:rFonts w:hint="default"/>
+        </w:rPr>
+      </w:pPr>
+      <w:r>
+        <w:rPr>
+          <w:rFonts w:hint="default"/>
+        </w:rPr>
+        <w:t>Opção de salvar apenas com APL</w:t>
+      </w:r>
+    </w:p>
+    <w:p>
+      <w:pPr>
+        <w:numPr>
+          <w:ilvl w:val="0"/>
+          <w:numId w:val="2"/>
+        </w:numPr>
+        <w:tabs>
+          <w:tab w:val="left" w:pos="420"/>
+        </w:tabs>
+        <w:ind w:left="420" w:leftChars="0" w:hanging="420" w:firstLineChars="0"/>
+        <w:rPr>
+          <w:rFonts w:hint="default"/>
+        </w:rPr>
+      </w:pPr>
+      <w:r>
+        <w:rPr>
+          <w:rFonts w:hint="default"/>
+        </w:rPr>
+        <w:t>Drop Down no Patentes</w:t>
+      </w:r>
     </w:p>
     <w:p>
       <w:pPr>
@@ -469,10 +490,10 @@
 
 <file path=word/numbering.xml><?xml version="1.0" encoding="utf-8"?>
 <w:numbering xmlns:wpc="http://schemas.microsoft.com/office/word/2010/wordprocessingCanvas" xmlns:mc="http://schemas.openxmlformats.org/markup-compatibility/2006" xmlns:o="urn:schemas-microsoft-com:office:office" xmlns:r="http://schemas.openxmlformats.org/officeDocument/2006/relationships" xmlns:m="http://schemas.openxmlformats.org/officeDocument/2006/math" xmlns:v="urn:schemas-microsoft-com:vml" xmlns:wp14="http://schemas.microsoft.com/office/word/2010/wordprocessingDrawing" xmlns:wp="http://schemas.openxmlformats.org/drawingml/2006/wordprocessingDrawing" xmlns:w10="urn:schemas-microsoft-com:office:word" xmlns:w="http://schemas.openxmlformats.org/wordprocessingml/2006/main" xmlns:w14="http://schemas.microsoft.com/office/word/2010/wordml" xmlns:wpg="http://schemas.microsoft.com/office/word/2010/wordprocessingGroup" xmlns:wpi="http://schemas.microsoft.com/office/word/2010/wordprocessingInk" xmlns:wne="http://schemas.microsoft.com/office/word/2006/wordml" xmlns:wps="http://schemas.microsoft.com/office/word/2010/wordprocessingShape" mc:Ignorable="w14 wp14">
-  <w:abstractNum w:abstractNumId="1505754213">
-    <w:nsid w:val="59BFFC65"/>
+  <w:abstractNum w:abstractNumId="1505479304">
+    <w:nsid w:val="59BBCA88"/>
     <w:multiLevelType w:val="singleLevel"/>
-    <w:tmpl w:val="59BFFC65"/>
+    <w:tmpl w:val="59BBCA88"/>
     <w:lvl w:ilvl="0" w:tentative="1">
       <w:start w:val="1"/>
       <w:numFmt w:val="bullet"/>
@@ -509,26 +530,6 @@
       </w:rPr>
     </w:lvl>
   </w:abstractNum>
-  <w:abstractNum w:abstractNumId="1505479304">
-    <w:nsid w:val="59BBCA88"/>
-    <w:multiLevelType w:val="singleLevel"/>
-    <w:tmpl w:val="59BBCA88"/>
-    <w:lvl w:ilvl="0" w:tentative="1">
-      <w:start w:val="1"/>
-      <w:numFmt w:val="bullet"/>
-      <w:lvlText w:val=""/>
-      <w:lvlJc w:val="left"/>
-      <w:pPr>
-        <w:tabs>
-          <w:tab w:val="left" w:pos="420"/>
-        </w:tabs>
-        <w:ind w:left="420" w:leftChars="0" w:hanging="420" w:firstLineChars="0"/>
-      </w:pPr>
-      <w:rPr>
-        <w:rFonts w:hint="default" w:ascii="Wingdings" w:hAnsi="Wingdings"/>
-      </w:rPr>
-    </w:lvl>
-  </w:abstractNum>
   <w:abstractNum w:abstractNumId="1505478848">
     <w:nsid w:val="59BBC8C0"/>
     <w:multiLevelType w:val="multilevel"/>
@@ -663,6 +664,26 @@
           <w:tab w:val="left" w:pos="3780"/>
         </w:tabs>
         <w:ind w:left="3780" w:leftChars="0" w:hanging="420" w:firstLineChars="0"/>
+      </w:pPr>
+      <w:rPr>
+        <w:rFonts w:hint="default" w:ascii="Wingdings" w:hAnsi="Wingdings"/>
+      </w:rPr>
+    </w:lvl>
+  </w:abstractNum>
+  <w:abstractNum w:abstractNumId="1505754213">
+    <w:nsid w:val="59BFFC65"/>
+    <w:multiLevelType w:val="singleLevel"/>
+    <w:tmpl w:val="59BFFC65"/>
+    <w:lvl w:ilvl="0" w:tentative="1">
+      <w:start w:val="1"/>
+      <w:numFmt w:val="bullet"/>
+      <w:lvlText w:val=""/>
+      <w:lvlJc w:val="left"/>
+      <w:pPr>
+        <w:tabs>
+          <w:tab w:val="left" w:pos="420"/>
+        </w:tabs>
+        <w:ind w:left="420" w:leftChars="0" w:hanging="420" w:firstLineChars="0"/>
       </w:pPr>
       <w:rPr>
         <w:rFonts w:hint="default" w:ascii="Wingdings" w:hAnsi="Wingdings"/>

</xml_diff>